<commit_message>
career fair 2019 ready
</commit_message>
<xml_diff>
--- a/Marco_Rivera_Resume.docx
+++ b/Marco_Rivera_Resume.docx
@@ -232,73 +232,154 @@
           <w:sz w:val="20"/>
           <w:szCs w:val="20"/>
         </w:rPr>
-        <w:t xml:space="preserve"> in Management</w:t>
-      </w:r>
-      <w:r>
-        <w:rPr>
-          <w:rFonts w:ascii="Times New Roman" w:hAnsi="Times New Roman" w:cs="Times New Roman"/>
-          <w:i/>
-          <w:sz w:val="20"/>
-          <w:szCs w:val="20"/>
-        </w:rPr>
-        <w:t xml:space="preserve"> and Concentration in Negotiation</w:t>
-      </w:r>
-      <w:r>
-        <w:rPr>
-          <w:rFonts w:ascii="Times New Roman" w:hAnsi="Times New Roman" w:cs="Times New Roman"/>
-          <w:i/>
-          <w:sz w:val="20"/>
-          <w:szCs w:val="20"/>
-        </w:rPr>
-        <w:tab/>
-      </w:r>
-      <w:r>
-        <w:rPr>
-          <w:rFonts w:ascii="Times New Roman" w:hAnsi="Times New Roman" w:cs="Times New Roman"/>
-          <w:i/>
-          <w:sz w:val="20"/>
-          <w:szCs w:val="20"/>
-        </w:rPr>
-        <w:tab/>
-      </w:r>
-      <w:r>
-        <w:rPr>
-          <w:rFonts w:ascii="Times New Roman" w:hAnsi="Times New Roman" w:cs="Times New Roman"/>
-          <w:i/>
-          <w:sz w:val="20"/>
-          <w:szCs w:val="20"/>
-        </w:rPr>
-        <w:t xml:space="preserve">            </w:t>
-      </w:r>
-      <w:r>
-        <w:rPr>
-          <w:rFonts w:ascii="Times New Roman" w:hAnsi="Times New Roman" w:cs="Times New Roman"/>
-          <w:i/>
-          <w:sz w:val="20"/>
-          <w:szCs w:val="20"/>
-        </w:rPr>
-        <w:t>June 2020</w:t>
-      </w:r>
-      <w:r>
-        <w:rPr>
-          <w:rFonts w:ascii="Times New Roman" w:hAnsi="Times New Roman" w:cs="Times New Roman"/>
-          <w:i/>
-          <w:sz w:val="20"/>
-          <w:szCs w:val="20"/>
-        </w:rPr>
-        <w:tab/>
-      </w:r>
+        <w:t xml:space="preserve"> in </w:t>
+      </w:r>
+      <w:ins w:id="0" w:author="mitadm" w:date="2019-09-19T23:35:00Z">
+        <w:r>
+          <w:rPr>
+            <w:rFonts w:ascii="Times New Roman" w:hAnsi="Times New Roman" w:cs="Times New Roman"/>
+            <w:i/>
+            <w:sz w:val="20"/>
+            <w:szCs w:val="20"/>
+          </w:rPr>
+          <w:t xml:space="preserve">Asian and Diaspora Studies </w:t>
+        </w:r>
+      </w:ins>
+      <w:del w:id="1" w:author="mitadm" w:date="2019-09-19T23:35:00Z">
+        <w:r>
+          <w:rPr>
+            <w:rFonts w:ascii="Times New Roman" w:hAnsi="Times New Roman" w:cs="Times New Roman"/>
+            <w:i/>
+            <w:sz w:val="20"/>
+            <w:szCs w:val="20"/>
+          </w:rPr>
+          <w:delText>Management</w:delText>
+        </w:r>
+        <w:r>
+          <w:rPr>
+            <w:rFonts w:ascii="Times New Roman" w:hAnsi="Times New Roman" w:cs="Times New Roman"/>
+            <w:i/>
+            <w:sz w:val="20"/>
+            <w:szCs w:val="20"/>
+          </w:rPr>
+          <w:delText xml:space="preserve"> </w:delText>
+        </w:r>
+      </w:del>
+      <w:r>
+        <w:rPr>
+          <w:rFonts w:ascii="Times New Roman" w:hAnsi="Times New Roman" w:cs="Times New Roman"/>
+          <w:i/>
+          <w:sz w:val="20"/>
+          <w:szCs w:val="20"/>
+        </w:rPr>
+        <w:t xml:space="preserve">and Concentration in </w:t>
+      </w:r>
+      <w:del w:id="2" w:author="mitadm" w:date="2019-09-19T23:35:00Z">
+        <w:r>
+          <w:rPr>
+            <w:rFonts w:ascii="Times New Roman" w:hAnsi="Times New Roman" w:cs="Times New Roman"/>
+            <w:i/>
+            <w:sz w:val="20"/>
+            <w:szCs w:val="20"/>
+          </w:rPr>
+          <w:delText>Negotiation</w:delText>
+        </w:r>
+      </w:del>
+      <w:ins w:id="3" w:author="mitadm" w:date="2019-09-19T23:35:00Z">
+        <w:r>
+          <w:rPr>
+            <w:rFonts w:ascii="Times New Roman" w:hAnsi="Times New Roman" w:cs="Times New Roman"/>
+            <w:i/>
+            <w:sz w:val="20"/>
+            <w:szCs w:val="20"/>
+          </w:rPr>
+          <w:t xml:space="preserve">Chinese Language      </w:t>
+        </w:r>
+      </w:ins>
+      <w:del w:id="4" w:author="mitadm" w:date="2019-09-19T23:59:00Z">
+        <w:r>
+          <w:rPr>
+            <w:rFonts w:ascii="Times New Roman" w:hAnsi="Times New Roman" w:cs="Times New Roman"/>
+            <w:i/>
+            <w:sz w:val="20"/>
+            <w:szCs w:val="20"/>
+          </w:rPr>
+          <w:tab/>
+        </w:r>
+        <w:r>
+          <w:rPr>
+            <w:rFonts w:ascii="Times New Roman" w:hAnsi="Times New Roman" w:cs="Times New Roman"/>
+            <w:i/>
+            <w:sz w:val="20"/>
+            <w:szCs w:val="20"/>
+          </w:rPr>
+          <w:tab/>
+        </w:r>
+        <w:r>
+          <w:rPr>
+            <w:rFonts w:ascii="Times New Roman" w:hAnsi="Times New Roman" w:cs="Times New Roman"/>
+            <w:i/>
+            <w:sz w:val="20"/>
+            <w:szCs w:val="20"/>
+          </w:rPr>
+          <w:delText xml:space="preserve">            </w:delText>
+        </w:r>
+      </w:del>
+      <w:r>
+        <w:rPr>
+          <w:rFonts w:ascii="Times New Roman" w:hAnsi="Times New Roman" w:cs="Times New Roman"/>
+          <w:i/>
+          <w:sz w:val="20"/>
+          <w:szCs w:val="20"/>
+        </w:rPr>
+        <w:t>June 202</w:t>
+      </w:r>
+      <w:ins w:id="5" w:author="mitadm" w:date="2019-09-20T00:00:00Z">
+        <w:r>
+          <w:rPr>
+            <w:rFonts w:ascii="Times New Roman" w:hAnsi="Times New Roman" w:cs="Times New Roman"/>
+            <w:i/>
+            <w:sz w:val="20"/>
+            <w:szCs w:val="20"/>
+          </w:rPr>
+          <w:t>0</w:t>
+        </w:r>
+      </w:ins>
+      <w:del w:id="6" w:author="mitadm" w:date="2019-09-20T00:00:00Z">
+        <w:r>
+          <w:rPr>
+            <w:rFonts w:ascii="Times New Roman" w:hAnsi="Times New Roman" w:cs="Times New Roman"/>
+            <w:i/>
+            <w:sz w:val="20"/>
+            <w:szCs w:val="20"/>
+          </w:rPr>
+          <w:delText>0</w:delText>
+        </w:r>
+        <w:r>
+          <w:rPr>
+            <w:rFonts w:ascii="Times New Roman" w:hAnsi="Times New Roman" w:cs="Times New Roman"/>
+            <w:i/>
+            <w:sz w:val="20"/>
+            <w:szCs w:val="20"/>
+          </w:rPr>
+          <w:tab/>
+        </w:r>
+      </w:del>
     </w:p>
     <w:p>
       <w:pPr>
         <w:pStyle w:val="Style1"/>
         <w:spacing w:after="0" w:line="240" w:lineRule="auto"/>
         <w:rPr>
-          <w:rFonts w:ascii="Times New Roman" w:hAnsi="Times New Roman" w:cs="Times New Roman"/>
-          <w:i/>
-          <w:sz w:val="20"/>
-          <w:szCs w:val="20"/>
-        </w:rPr>
+          <w:ins w:id="7" w:author="mitadm" w:date="2019-09-19T23:22:00Z"/>
+        </w:rPr>
+        <w:pPrChange w:id="8" w:author="mitadm" w:date="2019-09-19T23:22:00Z">
+          <w:pPr>
+            <w:pStyle w:val="Style1"/>
+            <w:spacing w:after="0" w:line="240" w:lineRule="auto"/>
+            <w:ind w:firstLine="720"/>
+          </w:pPr>
+        </w:pPrChange>
       </w:pPr>
       <w:r>
         <w:rPr>
@@ -309,7 +390,7 @@
         </w:rPr>
         <w:t>Relevant Courses</w:t>
       </w:r>
-      <w:ins w:id="0" w:author="mitadm" w:date="2019-09-11T17:46:00Z">
+      <w:ins w:id="9" w:author="mitadm" w:date="2019-09-11T17:46:00Z">
         <w:r>
           <w:rPr>
             <w:rFonts w:ascii="Times New Roman" w:hAnsi="Times New Roman" w:cs="Times New Roman"/>
@@ -317,10 +398,10 @@
             <w:sz w:val="20"/>
             <w:szCs w:val="20"/>
           </w:rPr>
-          <w:t xml:space="preserve">: Design and </w:t>
+          <w:t>:</w:t>
         </w:r>
       </w:ins>
-      <w:ins w:id="1" w:author="mitadm" w:date="2019-09-11T17:47:00Z">
+      <w:ins w:id="10" w:author="mitadm" w:date="2019-09-19T23:22:00Z">
         <w:r>
           <w:rPr>
             <w:rFonts w:ascii="Times New Roman" w:hAnsi="Times New Roman" w:cs="Times New Roman"/>
@@ -328,10 +409,32 @@
             <w:sz w:val="20"/>
             <w:szCs w:val="20"/>
           </w:rPr>
+          <w:t xml:space="preserve"> </w:t>
+        </w:r>
+      </w:ins>
+      <w:ins w:id="11" w:author="mitadm" w:date="2019-09-11T17:46:00Z">
+        <w:r>
+          <w:rPr>
+            <w:rFonts w:ascii="Times New Roman" w:hAnsi="Times New Roman" w:cs="Times New Roman"/>
+            <w:i/>
+            <w:sz w:val="20"/>
+            <w:szCs w:val="20"/>
+          </w:rPr>
+          <w:t xml:space="preserve">Design and </w:t>
+        </w:r>
+      </w:ins>
+      <w:ins w:id="12" w:author="mitadm" w:date="2019-09-11T17:47:00Z">
+        <w:r>
+          <w:rPr>
+            <w:rFonts w:ascii="Times New Roman" w:hAnsi="Times New Roman" w:cs="Times New Roman"/>
+            <w:i/>
+            <w:sz w:val="20"/>
+            <w:szCs w:val="20"/>
+          </w:rPr>
           <w:t>Analysis of</w:t>
         </w:r>
       </w:ins>
-      <w:del w:id="2" w:author="mitadm" w:date="2019-09-11T17:46:00Z">
+      <w:del w:id="13" w:author="mitadm" w:date="2019-09-11T17:46:00Z">
         <w:r>
           <w:rPr>
             <w:rFonts w:ascii="Times New Roman" w:hAnsi="Times New Roman" w:cs="Times New Roman"/>
@@ -351,7 +454,7 @@
           <w:delText xml:space="preserve">Introduction </w:delText>
         </w:r>
       </w:del>
-      <w:del w:id="3" w:author="mitadm" w:date="2019-09-11T17:47:00Z">
+      <w:del w:id="14" w:author="mitadm" w:date="2019-09-11T17:47:00Z">
         <w:r>
           <w:rPr>
             <w:rFonts w:ascii="Times New Roman" w:hAnsi="Times New Roman" w:cs="Times New Roman"/>
@@ -371,7 +474,7 @@
         </w:rPr>
         <w:t xml:space="preserve"> Algorithms, </w:t>
       </w:r>
-      <w:del w:id="4" w:author="mitadm" w:date="2019-09-11T17:47:00Z">
+      <w:del w:id="15" w:author="mitadm" w:date="2019-09-11T17:47:00Z">
         <w:r>
           <w:rPr>
             <w:rFonts w:ascii="Times New Roman" w:hAnsi="Times New Roman" w:cs="Times New Roman"/>
@@ -382,7 +485,7 @@
           <w:delText>Fun</w:delText>
         </w:r>
       </w:del>
-      <w:ins w:id="5" w:author="mitadm" w:date="2019-09-11T17:47:00Z">
+      <w:ins w:id="16" w:author="mitadm" w:date="2019-09-11T17:47:00Z">
         <w:r>
           <w:rPr>
             <w:rFonts w:ascii="Times New Roman" w:hAnsi="Times New Roman" w:cs="Times New Roman"/>
@@ -393,7 +496,7 @@
           <w:t>Software Construction</w:t>
         </w:r>
       </w:ins>
-      <w:del w:id="6" w:author="mitadm" w:date="2019-09-11T17:47:00Z">
+      <w:del w:id="17" w:author="mitadm" w:date="2019-09-11T17:47:00Z">
         <w:r>
           <w:rPr>
             <w:rFonts w:ascii="Times New Roman" w:hAnsi="Times New Roman" w:cs="Times New Roman"/>
@@ -413,7 +516,7 @@
         </w:rPr>
         <w:t xml:space="preserve">, </w:t>
       </w:r>
-      <w:del w:id="7" w:author="mitadm" w:date="2019-09-11T17:48:00Z">
+      <w:del w:id="18" w:author="mitadm" w:date="2019-09-11T17:48:00Z">
         <w:r>
           <w:rPr>
             <w:rFonts w:ascii="Times New Roman" w:hAnsi="Times New Roman" w:cs="Times New Roman"/>
@@ -424,7 +527,7 @@
           <w:delText>Python</w:delText>
         </w:r>
       </w:del>
-      <w:ins w:id="8" w:author="mitadm" w:date="2019-09-11T17:48:00Z">
+      <w:ins w:id="19" w:author="mitadm" w:date="2019-09-11T17:48:00Z">
         <w:r>
           <w:rPr>
             <w:rFonts w:ascii="Times New Roman" w:hAnsi="Times New Roman" w:cs="Times New Roman"/>
@@ -451,39 +554,99 @@
           <w:sz w:val="20"/>
           <w:szCs w:val="20"/>
         </w:rPr>
-        <w:t>Mathematics for Computer Science,</w:t>
-      </w:r>
+        <w:t xml:space="preserve">Mathematics for </w:t>
+      </w:r>
+      <w:ins w:id="20" w:author="mitadm" w:date="2019-09-19T23:22:00Z">
+        <w:r>
+          <w:rPr>
+            <w:rFonts w:ascii="Times New Roman" w:hAnsi="Times New Roman" w:cs="Times New Roman"/>
+            <w:i/>
+            <w:sz w:val="20"/>
+            <w:szCs w:val="20"/>
+          </w:rPr>
+          <w:t xml:space="preserve">                  </w:t>
+        </w:r>
+        <w:r>
+          <w:t xml:space="preserve">                                                                        </w:t>
+        </w:r>
+      </w:ins>
     </w:p>
     <w:p>
       <w:pPr>
         <w:pStyle w:val="Style1"/>
         <w:spacing w:after="0" w:line="240" w:lineRule="auto"/>
-        <w:ind w:firstLine="720"/>
-        <w:rPr>
-          <w:rFonts w:ascii="Times New Roman" w:hAnsi="Times New Roman" w:cs="Times New Roman"/>
-          <w:i/>
-          <w:sz w:val="20"/>
-          <w:szCs w:val="20"/>
-        </w:rPr>
-      </w:pPr>
-      <w:r>
-        <w:rPr>
-          <w:rFonts w:ascii="Times New Roman" w:hAnsi="Times New Roman" w:cs="Times New Roman"/>
-          <w:i/>
-          <w:sz w:val="20"/>
-          <w:szCs w:val="20"/>
-        </w:rPr>
-        <w:t>Multivariable Calculus,</w:t>
-      </w:r>
-      <w:r>
-        <w:rPr>
-          <w:rFonts w:ascii="Times New Roman" w:hAnsi="Times New Roman" w:cs="Times New Roman"/>
-          <w:i/>
-          <w:sz w:val="20"/>
-          <w:szCs w:val="20"/>
-        </w:rPr>
-        <w:t xml:space="preserve"> </w:t>
-      </w:r>
+        <w:rPr>
+          <w:del w:id="21" w:author="mitadm" w:date="2019-09-19T23:22:00Z"/>
+          <w:rFonts w:ascii="Times New Roman" w:hAnsi="Times New Roman" w:cs="Times New Roman"/>
+          <w:i/>
+          <w:sz w:val="20"/>
+          <w:szCs w:val="20"/>
+        </w:rPr>
+      </w:pPr>
+      <w:ins w:id="22" w:author="mitadm" w:date="2019-09-19T23:22:00Z">
+        <w:r>
+          <w:t xml:space="preserve">           </w:t>
+        </w:r>
+      </w:ins>
+      <w:r>
+        <w:rPr>
+          <w:rFonts w:ascii="Times New Roman" w:hAnsi="Times New Roman" w:cs="Times New Roman"/>
+          <w:i/>
+          <w:sz w:val="20"/>
+          <w:szCs w:val="20"/>
+        </w:rPr>
+        <w:t>Computer Science,</w:t>
+      </w:r>
+    </w:p>
+    <w:p>
+      <w:pPr>
+        <w:pStyle w:val="Style1"/>
+        <w:spacing w:after="0" w:line="240" w:lineRule="auto"/>
+        <w:rPr>
+          <w:rFonts w:ascii="Times New Roman" w:hAnsi="Times New Roman" w:cs="Times New Roman"/>
+          <w:i/>
+          <w:sz w:val="20"/>
+          <w:szCs w:val="20"/>
+        </w:rPr>
+        <w:pPrChange w:id="23" w:author="mitadm" w:date="2019-09-19T23:22:00Z">
+          <w:pPr>
+            <w:pStyle w:val="Style1"/>
+            <w:spacing w:after="0" w:line="240" w:lineRule="auto"/>
+            <w:ind w:firstLine="720"/>
+          </w:pPr>
+        </w:pPrChange>
+      </w:pPr>
+      <w:ins w:id="24" w:author="mitadm" w:date="2019-09-19T23:22:00Z">
+        <w:r>
+          <w:rPr>
+            <w:rFonts w:ascii="Times New Roman" w:hAnsi="Times New Roman" w:cs="Times New Roman"/>
+            <w:i/>
+            <w:sz w:val="20"/>
+            <w:szCs w:val="20"/>
+          </w:rPr>
+          <w:t xml:space="preserve"> </w:t>
+        </w:r>
+      </w:ins>
+      <w:del w:id="25" w:author="mitadm" w:date="2019-09-19T23:23:00Z">
+        <w:r>
+          <w:rPr>
+            <w:rFonts w:ascii="Times New Roman" w:hAnsi="Times New Roman" w:cs="Times New Roman"/>
+            <w:i/>
+            <w:sz w:val="20"/>
+            <w:szCs w:val="20"/>
+          </w:rPr>
+          <w:delText>Multivariable Calculus,</w:delText>
+        </w:r>
+        <w:r>
+          <w:rPr>
+            <w:rFonts w:ascii="Times New Roman" w:hAnsi="Times New Roman" w:cs="Times New Roman"/>
+            <w:i/>
+            <w:sz w:val="20"/>
+            <w:szCs w:val="20"/>
+          </w:rPr>
+          <w:delText xml:space="preserve"> </w:delText>
+        </w:r>
+      </w:del>
       <w:r>
         <w:rPr>
           <w:rFonts w:ascii="Times New Roman" w:hAnsi="Times New Roman" w:cs="Times New Roman"/>
@@ -502,7 +665,7 @@
         </w:rPr>
         <w:t xml:space="preserve">Managerial </w:t>
       </w:r>
-      <w:commentRangeStart w:id="9"/>
+      <w:commentRangeStart w:id="26"/>
       <w:r>
         <w:rPr>
           <w:rFonts w:ascii="Times New Roman" w:hAnsi="Times New Roman" w:cs="Times New Roman"/>
@@ -521,13 +684,13 @@
         </w:rPr>
         <w:t>s</w:t>
       </w:r>
-      <w:commentRangeEnd w:id="9"/>
+      <w:commentRangeEnd w:id="26"/>
       <w:r>
         <w:rPr>
           <w:rStyle w:val="CommentReference"/>
           <w:rFonts w:asciiTheme="minorHAnsi" w:hAnsiTheme="minorHAnsi" w:cstheme="minorBidi"/>
         </w:rPr>
-        <w:commentReference w:id="9"/>
+        <w:commentReference w:id="26"/>
       </w:r>
       <w:r>
         <w:rPr>
@@ -544,14 +707,14 @@
         <w:pStyle w:val="Style1"/>
         <w:spacing w:after="0" w:line="240" w:lineRule="auto"/>
         <w:rPr>
-          <w:ins w:id="10" w:author="Marco Rivera" w:date="2018-09-25T17:42:00Z"/>
-          <w:rFonts w:ascii="Times New Roman" w:hAnsi="Times New Roman" w:cs="Times New Roman"/>
-          <w:b/>
-          <w:sz w:val="20"/>
-          <w:szCs w:val="20"/>
-        </w:rPr>
-      </w:pPr>
-      <w:ins w:id="11" w:author="Marco Rivera" w:date="2018-09-25T17:42:00Z">
+          <w:ins w:id="27" w:author="Marco Rivera" w:date="2018-09-25T17:42:00Z"/>
+          <w:rFonts w:ascii="Times New Roman" w:hAnsi="Times New Roman" w:cs="Times New Roman"/>
+          <w:b/>
+          <w:sz w:val="20"/>
+          <w:szCs w:val="20"/>
+        </w:rPr>
+      </w:pPr>
+      <w:ins w:id="28" w:author="Marco Rivera" w:date="2018-09-25T17:42:00Z">
         <w:r>
           <w:rPr>
             <w:rFonts w:ascii="Times New Roman" w:hAnsi="Times New Roman" w:cs="Times New Roman"/>
@@ -561,6 +724,19 @@
           </w:rPr>
           <w:t xml:space="preserve">Facebook Above and Beyond CS, </w:t>
         </w:r>
+        <w:del w:id="29" w:author="mitadm" w:date="2019-09-19T23:37:00Z">
+          <w:r>
+            <w:rPr>
+              <w:rFonts w:ascii="Times New Roman" w:hAnsi="Times New Roman" w:cs="Times New Roman"/>
+              <w:i/>
+              <w:sz w:val="20"/>
+              <w:szCs w:val="20"/>
+            </w:rPr>
+            <w:delText>Participant</w:delText>
+          </w:r>
+        </w:del>
+      </w:ins>
+      <w:ins w:id="30" w:author="mitadm" w:date="2019-09-19T23:37:00Z">
         <w:r>
           <w:rPr>
             <w:rFonts w:ascii="Times New Roman" w:hAnsi="Times New Roman" w:cs="Times New Roman"/>
@@ -568,8 +744,10 @@
             <w:sz w:val="20"/>
             <w:szCs w:val="20"/>
           </w:rPr>
-          <w:t>Participant</w:t>
-        </w:r>
+          <w:t>Student</w:t>
+        </w:r>
+      </w:ins>
+      <w:ins w:id="31" w:author="Marco Rivera" w:date="2018-09-25T17:42:00Z">
         <w:r>
           <w:rPr>
             <w:rFonts w:ascii="Times New Roman" w:hAnsi="Times New Roman" w:cs="Times New Roman"/>
@@ -642,6 +820,13 @@
           </w:rPr>
           <w:tab/>
         </w:r>
+      </w:ins>
+      <w:ins w:id="32" w:author="mitadm" w:date="2019-09-19T23:38:00Z">
+        <w:r>
+          <w:t xml:space="preserve">           </w:t>
+        </w:r>
+      </w:ins>
+      <w:ins w:id="33" w:author="Marco Rivera" w:date="2018-09-25T17:42:00Z">
         <w:r>
           <w:rPr>
             <w:rFonts w:ascii="Times New Roman" w:hAnsi="Times New Roman" w:cs="Times New Roman"/>
@@ -671,14 +856,14 @@
         </w:numPr>
         <w:spacing w:after="0" w:line="240" w:lineRule="auto"/>
         <w:rPr>
-          <w:ins w:id="12" w:author="Marco Rivera" w:date="2018-09-25T17:42:00Z"/>
-          <w:rFonts w:ascii="Times New Roman" w:hAnsi="Times New Roman" w:cs="Times New Roman"/>
-          <w:b/>
-          <w:sz w:val="20"/>
-          <w:szCs w:val="20"/>
-        </w:rPr>
-      </w:pPr>
-      <w:ins w:id="13" w:author="Marco Rivera" w:date="2018-09-25T17:42:00Z">
+          <w:ins w:id="34" w:author="Marco Rivera" w:date="2018-09-25T17:42:00Z"/>
+          <w:rFonts w:ascii="Times New Roman" w:hAnsi="Times New Roman" w:cs="Times New Roman"/>
+          <w:b/>
+          <w:sz w:val="20"/>
+          <w:szCs w:val="20"/>
+        </w:rPr>
+      </w:pPr>
+      <w:ins w:id="35" w:author="Marco Rivera" w:date="2018-09-25T17:42:00Z">
         <w:r>
           <w:rPr>
             <w:rFonts w:ascii="Times New Roman" w:hAnsi="Times New Roman" w:cs="Times New Roman"/>
@@ -849,7 +1034,7 @@
           <w:b/>
           <w:sz w:val="20"/>
           <w:szCs w:val="20"/>
-          <w:rPrChange w:id="14" w:author="mitadm" w:date="2019-09-11T17:44:00Z">
+          <w:rPrChange w:id="36" w:author="mitadm" w:date="2019-09-11T17:44:00Z">
             <w:rPr>
               <w:rFonts w:ascii="Times New Roman" w:hAnsi="Times New Roman" w:cs="Times New Roman"/>
               <w:sz w:val="20"/>
@@ -858,17 +1043,55 @@
           </w:rPrChange>
         </w:rPr>
       </w:pPr>
-      <w:ins w:id="15" w:author="mitadm" w:date="2019-09-11T23:20:00Z">
-        <w:r>
-          <w:rPr>
-            <w:rFonts w:ascii="Times New Roman" w:hAnsi="Times New Roman" w:cs="Times New Roman"/>
-            <w:sz w:val="20"/>
-            <w:szCs w:val="20"/>
-          </w:rPr>
-          <w:t xml:space="preserve">Built Web Crawler to mine and extract information from thousands of SEC company filings               </w:t>
+      <w:ins w:id="37" w:author="mitadm" w:date="2019-09-11T23:20:00Z">
+        <w:r>
+          <w:rPr>
+            <w:rFonts w:ascii="Times New Roman" w:hAnsi="Times New Roman" w:cs="Times New Roman"/>
+            <w:sz w:val="20"/>
+            <w:szCs w:val="20"/>
+          </w:rPr>
+          <w:t xml:space="preserve">Built </w:t>
         </w:r>
       </w:ins>
-      <w:del w:id="16" w:author="mitadm" w:date="2019-09-11T23:20:00Z">
+      <w:ins w:id="38" w:author="mitadm" w:date="2019-09-19T23:25:00Z">
+        <w:r>
+          <w:rPr>
+            <w:rFonts w:ascii="Times New Roman" w:hAnsi="Times New Roman" w:cs="Times New Roman"/>
+            <w:sz w:val="20"/>
+            <w:szCs w:val="20"/>
+          </w:rPr>
+          <w:t xml:space="preserve">Java </w:t>
+        </w:r>
+      </w:ins>
+      <w:ins w:id="39" w:author="mitadm" w:date="2019-09-19T23:24:00Z">
+        <w:r>
+          <w:rPr>
+            <w:rFonts w:ascii="Times New Roman" w:hAnsi="Times New Roman" w:cs="Times New Roman"/>
+            <w:sz w:val="20"/>
+            <w:szCs w:val="20"/>
+          </w:rPr>
+          <w:t>Data Extraction tool</w:t>
+        </w:r>
+      </w:ins>
+      <w:ins w:id="40" w:author="mitadm" w:date="2019-09-11T23:20:00Z">
+        <w:r>
+          <w:rPr>
+            <w:rFonts w:ascii="Times New Roman" w:hAnsi="Times New Roman" w:cs="Times New Roman"/>
+            <w:sz w:val="20"/>
+            <w:szCs w:val="20"/>
+          </w:rPr>
+          <w:t xml:space="preserve"> to mine and extract information from thousands of SEC company </w:t>
+        </w:r>
+        <w:r>
+          <w:rPr>
+            <w:rFonts w:ascii="Times New Roman" w:hAnsi="Times New Roman" w:cs="Times New Roman"/>
+            <w:sz w:val="20"/>
+            <w:szCs w:val="20"/>
+          </w:rPr>
+          <w:t xml:space="preserve">filings            </w:t>
+        </w:r>
+      </w:ins>
+      <w:del w:id="41" w:author="mitadm" w:date="2019-09-11T23:20:00Z">
         <w:r>
           <w:rPr>
             <w:rFonts w:ascii="Times New Roman" w:hAnsi="Times New Roman" w:cs="Times New Roman"/>
@@ -878,30 +1101,71 @@
           <w:delText>Produced script to autonomously map BlackRock’s internal company issuer id’s and Bloomberg tickers</w:delText>
         </w:r>
       </w:del>
-      <w:r>
-        <w:rPr>
-          <w:rFonts w:ascii="Times New Roman" w:hAnsi="Times New Roman" w:cs="Times New Roman"/>
-          <w:sz w:val="20"/>
-          <w:szCs w:val="20"/>
-        </w:rPr>
-        <w:tab/>
-      </w:r>
-      <w:r>
-        <w:rPr>
-          <w:rFonts w:ascii="Times New Roman" w:hAnsi="Times New Roman" w:cs="Times New Roman"/>
-          <w:b/>
-          <w:sz w:val="20"/>
-          <w:szCs w:val="20"/>
-        </w:rPr>
-        <w:t xml:space="preserve">      </w:t>
-      </w:r>
-      <w:r>
-        <w:rPr>
-          <w:rFonts w:ascii="Times New Roman" w:hAnsi="Times New Roman" w:cs="Times New Roman"/>
-          <w:sz w:val="20"/>
-          <w:szCs w:val="20"/>
-        </w:rPr>
-        <w:t>Summer 2019</w:t>
+      <w:del w:id="42" w:author="mitadm" w:date="2019-09-19T23:25:00Z">
+        <w:r>
+          <w:rPr>
+            <w:rFonts w:ascii="Times New Roman" w:hAnsi="Times New Roman" w:cs="Times New Roman"/>
+            <w:sz w:val="20"/>
+            <w:szCs w:val="20"/>
+          </w:rPr>
+          <w:tab/>
+        </w:r>
+        <w:r>
+          <w:rPr>
+            <w:rFonts w:ascii="Times New Roman" w:hAnsi="Times New Roman" w:cs="Times New Roman"/>
+            <w:b/>
+            <w:sz w:val="20"/>
+            <w:szCs w:val="20"/>
+          </w:rPr>
+          <w:delText xml:space="preserve">  </w:delText>
+        </w:r>
+      </w:del>
+      <w:del w:id="43" w:author="mitadm" w:date="2019-09-19T23:24:00Z">
+        <w:r>
+          <w:rPr>
+            <w:rFonts w:ascii="Times New Roman" w:hAnsi="Times New Roman" w:cs="Times New Roman"/>
+            <w:b/>
+            <w:sz w:val="20"/>
+            <w:szCs w:val="20"/>
+          </w:rPr>
+          <w:delText xml:space="preserve">    </w:delText>
+        </w:r>
+      </w:del>
+      <w:r>
+        <w:rPr>
+          <w:rFonts w:ascii="Times New Roman" w:hAnsi="Times New Roman" w:cs="Times New Roman"/>
+          <w:sz w:val="20"/>
+          <w:szCs w:val="20"/>
+        </w:rPr>
+        <w:t>Summer</w:t>
+      </w:r>
+      <w:ins w:id="44" w:author="mitadm" w:date="2019-09-19T23:26:00Z">
+        <w:r>
+          <w:rPr>
+            <w:rFonts w:ascii="Times New Roman" w:hAnsi="Times New Roman" w:cs="Times New Roman"/>
+            <w:sz w:val="20"/>
+            <w:szCs w:val="20"/>
+          </w:rPr>
+          <w:t xml:space="preserve"> </w:t>
+        </w:r>
+      </w:ins>
+      <w:del w:id="45" w:author="mitadm" w:date="2019-09-19T23:25:00Z">
+        <w:r>
+          <w:rPr>
+            <w:rFonts w:ascii="Times New Roman" w:hAnsi="Times New Roman" w:cs="Times New Roman"/>
+            <w:sz w:val="20"/>
+            <w:szCs w:val="20"/>
+          </w:rPr>
+          <w:delText xml:space="preserve"> </w:delText>
+        </w:r>
+      </w:del>
+      <w:r>
+        <w:rPr>
+          <w:rFonts w:ascii="Times New Roman" w:hAnsi="Times New Roman" w:cs="Times New Roman"/>
+          <w:sz w:val="20"/>
+          <w:szCs w:val="20"/>
+        </w:rPr>
+        <w:t>2019</w:t>
       </w:r>
     </w:p>
     <w:p>
@@ -913,11 +1177,90 @@
         </w:numPr>
         <w:spacing w:after="0" w:line="240" w:lineRule="auto"/>
         <w:rPr>
-          <w:rFonts w:ascii="Times New Roman" w:hAnsi="Times New Roman" w:cs="Times New Roman"/>
-          <w:b/>
-          <w:sz w:val="20"/>
-          <w:szCs w:val="20"/>
-          <w:rPrChange w:id="17" w:author="mitadm" w:date="2019-09-11T17:38:00Z">
+          <w:ins w:id="46" w:author="mitadm" w:date="2019-09-19T23:58:00Z"/>
+          <w:rFonts w:ascii="Times New Roman" w:hAnsi="Times New Roman" w:cs="Times New Roman"/>
+          <w:b/>
+          <w:sz w:val="20"/>
+          <w:szCs w:val="20"/>
+          <w:rPrChange w:id="47" w:author="mitadm" w:date="2019-09-19T23:58:00Z">
+            <w:rPr>
+              <w:ins w:id="48" w:author="mitadm" w:date="2019-09-19T23:58:00Z"/>
+              <w:rFonts w:ascii="Times New Roman" w:hAnsi="Times New Roman" w:cs="Times New Roman"/>
+              <w:sz w:val="20"/>
+              <w:szCs w:val="20"/>
+            </w:rPr>
+          </w:rPrChange>
+        </w:rPr>
+      </w:pPr>
+      <w:r>
+        <w:rPr>
+          <w:rFonts w:ascii="Times New Roman" w:hAnsi="Times New Roman" w:cs="Times New Roman"/>
+          <w:sz w:val="20"/>
+          <w:szCs w:val="20"/>
+        </w:rPr>
+        <w:t xml:space="preserve">Created Chrome Extension </w:t>
+      </w:r>
+      <w:del w:id="49" w:author="mitadm" w:date="2019-09-20T00:22:00Z">
+        <w:r>
+          <w:rPr>
+            <w:rFonts w:ascii="Times New Roman" w:hAnsi="Times New Roman" w:cs="Times New Roman"/>
+            <w:sz w:val="20"/>
+            <w:szCs w:val="20"/>
+          </w:rPr>
+          <w:delText xml:space="preserve">tool </w:delText>
+        </w:r>
+      </w:del>
+      <w:r>
+        <w:rPr>
+          <w:rFonts w:ascii="Times New Roman" w:hAnsi="Times New Roman" w:cs="Times New Roman"/>
+          <w:sz w:val="20"/>
+          <w:szCs w:val="20"/>
+        </w:rPr>
+        <w:t xml:space="preserve">to </w:t>
+      </w:r>
+      <w:ins w:id="50" w:author="mitadm" w:date="2019-09-20T00:22:00Z">
+        <w:r>
+          <w:rPr>
+            <w:rFonts w:ascii="Times New Roman" w:hAnsi="Times New Roman" w:cs="Times New Roman"/>
+            <w:sz w:val="20"/>
+            <w:szCs w:val="20"/>
+          </w:rPr>
+          <w:t xml:space="preserve">display </w:t>
+        </w:r>
+      </w:ins>
+      <w:del w:id="51" w:author="mitadm" w:date="2019-09-20T00:22:00Z">
+        <w:r>
+          <w:rPr>
+            <w:rFonts w:ascii="Times New Roman" w:hAnsi="Times New Roman" w:cs="Times New Roman"/>
+            <w:sz w:val="20"/>
+            <w:szCs w:val="20"/>
+          </w:rPr>
+          <w:delText xml:space="preserve">show </w:delText>
+        </w:r>
+      </w:del>
+      <w:r>
+        <w:rPr>
+          <w:rFonts w:ascii="Times New Roman" w:hAnsi="Times New Roman" w:cs="Times New Roman"/>
+          <w:sz w:val="20"/>
+          <w:szCs w:val="20"/>
+        </w:rPr>
+        <w:t>financial and company acronyms for new hires and veteran employees</w:t>
+      </w:r>
+    </w:p>
+    <w:p>
+      <w:pPr>
+        <w:pStyle w:val="Style1"/>
+        <w:numPr>
+          <w:ilvl w:val="0"/>
+          <w:numId w:val="16"/>
+        </w:numPr>
+        <w:spacing w:after="0" w:line="240" w:lineRule="auto"/>
+        <w:rPr>
+          <w:rFonts w:ascii="Times New Roman" w:hAnsi="Times New Roman" w:cs="Times New Roman"/>
+          <w:b/>
+          <w:sz w:val="20"/>
+          <w:szCs w:val="20"/>
+          <w:rPrChange w:id="52" w:author="mitadm" w:date="2019-09-11T17:38:00Z">
             <w:rPr>
               <w:rFonts w:ascii="Times New Roman" w:hAnsi="Times New Roman" w:cs="Times New Roman"/>
               <w:sz w:val="20"/>
@@ -926,14 +1269,44 @@
           </w:rPrChange>
         </w:rPr>
       </w:pPr>
-      <w:r>
-        <w:rPr>
-          <w:rFonts w:ascii="Times New Roman" w:hAnsi="Times New Roman" w:cs="Times New Roman"/>
-          <w:sz w:val="20"/>
-          <w:szCs w:val="20"/>
-        </w:rPr>
-        <w:t>Created Chrome Extension tool to show financial and company acronyms for new hires and veteran employees</w:t>
-      </w:r>
+      <w:ins w:id="53" w:author="mitadm" w:date="2019-09-19T23:58:00Z">
+        <w:r>
+          <w:rPr>
+            <w:rFonts w:ascii="Times New Roman" w:hAnsi="Times New Roman" w:cs="Times New Roman"/>
+            <w:sz w:val="20"/>
+            <w:szCs w:val="20"/>
+          </w:rPr>
+          <w:t xml:space="preserve">Produced autonomous script mapping </w:t>
+        </w:r>
+      </w:ins>
+      <w:ins w:id="54" w:author="mitadm" w:date="2019-09-20T00:08:00Z">
+        <w:r>
+          <w:rPr>
+            <w:rFonts w:ascii="Times New Roman" w:hAnsi="Times New Roman" w:cs="Times New Roman"/>
+            <w:sz w:val="20"/>
+            <w:szCs w:val="20"/>
+          </w:rPr>
+          <w:t xml:space="preserve">Bloomberg tickers to </w:t>
+        </w:r>
+      </w:ins>
+      <w:ins w:id="55" w:author="mitadm" w:date="2019-09-19T23:58:00Z">
+        <w:r>
+          <w:rPr>
+            <w:rFonts w:ascii="Times New Roman" w:hAnsi="Times New Roman" w:cs="Times New Roman"/>
+            <w:sz w:val="20"/>
+            <w:szCs w:val="20"/>
+          </w:rPr>
+          <w:t>BlackRock</w:t>
+        </w:r>
+        <w:r>
+          <w:rPr>
+            <w:rFonts w:ascii="Times New Roman" w:hAnsi="Times New Roman" w:cs="Times New Roman"/>
+            <w:sz w:val="20"/>
+            <w:szCs w:val="20"/>
+          </w:rPr>
+          <w:t>’s internal company issuer ids</w:t>
+        </w:r>
+      </w:ins>
     </w:p>
     <w:p>
       <w:pPr>
@@ -944,6 +1317,7 @@
         </w:numPr>
         <w:spacing w:after="0" w:line="240" w:lineRule="auto"/>
         <w:rPr>
+          <w:del w:id="56" w:author="mitadm" w:date="2019-09-19T23:58:00Z"/>
           <w:rFonts w:ascii="Times New Roman" w:hAnsi="Times New Roman" w:cs="Times New Roman"/>
           <w:b/>
           <w:color w:val="FF0000"/>
@@ -951,27 +1325,7 @@
           <w:szCs w:val="20"/>
         </w:rPr>
       </w:pPr>
-      <w:ins w:id="18" w:author="mitadm" w:date="2019-09-11T23:20:00Z">
-        <w:r>
-          <w:rPr>
-            <w:rFonts w:ascii="Times New Roman" w:hAnsi="Times New Roman" w:cs="Times New Roman"/>
-            <w:sz w:val="20"/>
-            <w:szCs w:val="20"/>
-          </w:rPr>
-          <w:t>Produced script to autonomously map BlackRock’s internal company issuer id’s and Bloomberg tickers</w:t>
-        </w:r>
-        <w:r>
-          <w:rPr>
-            <w:rFonts w:ascii="Times New Roman" w:hAnsi="Times New Roman" w:cs="Times New Roman"/>
-            <w:sz w:val="20"/>
-            <w:szCs w:val="20"/>
-          </w:rPr>
-          <w:t xml:space="preserve"> </w:t>
-        </w:r>
-      </w:ins>
-      <w:bookmarkStart w:id="19" w:name="_GoBack"/>
-      <w:bookmarkEnd w:id="19"/>
-      <w:del w:id="20" w:author="mitadm" w:date="2019-09-11T23:19:00Z">
+      <w:del w:id="57" w:author="mitadm" w:date="2019-09-11T23:19:00Z">
         <w:r>
           <w:rPr>
             <w:rFonts w:ascii="Times New Roman" w:hAnsi="Times New Roman" w:cs="Times New Roman"/>
@@ -1336,7 +1690,7 @@
         </w:rPr>
         <w:t xml:space="preserve">in </w:t>
       </w:r>
-      <w:commentRangeStart w:id="21"/>
+      <w:commentRangeStart w:id="58"/>
       <w:r>
         <w:rPr>
           <w:rFonts w:ascii="Times New Roman" w:hAnsi="Times New Roman" w:cs="Times New Roman"/>
@@ -1345,13 +1699,13 @@
         </w:rPr>
         <w:t>C</w:t>
       </w:r>
-      <w:commentRangeEnd w:id="21"/>
+      <w:commentRangeEnd w:id="58"/>
       <w:r>
         <w:rPr>
           <w:rStyle w:val="CommentReference"/>
           <w:rFonts w:asciiTheme="minorHAnsi" w:hAnsiTheme="minorHAnsi" w:cstheme="minorBidi"/>
         </w:rPr>
-        <w:commentReference w:id="21"/>
+        <w:commentReference w:id="58"/>
       </w:r>
       <w:r>
         <w:rPr>
@@ -1525,7 +1879,7 @@
         </w:rPr>
         <w:t xml:space="preserve">to students in need of additional </w:t>
       </w:r>
-      <w:commentRangeStart w:id="22"/>
+      <w:commentRangeStart w:id="59"/>
       <w:r>
         <w:rPr>
           <w:rFonts w:ascii="Times New Roman" w:hAnsi="Times New Roman" w:cs="Times New Roman"/>
@@ -1535,13 +1889,13 @@
         </w:rPr>
         <w:t>instruction</w:t>
       </w:r>
-      <w:commentRangeEnd w:id="22"/>
+      <w:commentRangeEnd w:id="59"/>
       <w:r>
         <w:rPr>
           <w:rStyle w:val="CommentReference"/>
           <w:rFonts w:asciiTheme="minorHAnsi" w:hAnsiTheme="minorHAnsi" w:cstheme="minorBidi"/>
         </w:rPr>
-        <w:commentReference w:id="22"/>
+        <w:commentReference w:id="59"/>
       </w:r>
       <w:r>
         <w:rPr>
@@ -1789,8 +2143,8 @@
         </w:rPr>
         <w:t xml:space="preserve"> </w:t>
       </w:r>
-      <w:commentRangeStart w:id="23"/>
-      <w:commentRangeStart w:id="24"/>
+      <w:commentRangeStart w:id="60"/>
+      <w:commentRangeStart w:id="61"/>
       <w:r>
         <w:rPr>
           <w:rFonts w:ascii="Times New Roman" w:hAnsi="Times New Roman" w:cs="Times New Roman"/>
@@ -1799,7 +2153,7 @@
         </w:rPr>
         <w:t>website</w:t>
       </w:r>
-      <w:commentRangeEnd w:id="23"/>
+      <w:commentRangeEnd w:id="60"/>
       <w:r>
         <w:rPr>
           <w:rFonts w:ascii="Times New Roman" w:hAnsi="Times New Roman" w:cs="Times New Roman"/>
@@ -1808,21 +2162,21 @@
         </w:rPr>
         <w:t xml:space="preserve"> using HTML</w:t>
       </w:r>
-      <w:del w:id="25" w:author="Marco Rivera" w:date="2018-08-02T20:32:00Z">
+      <w:del w:id="62" w:author="Marco Rivera" w:date="2018-08-02T20:32:00Z">
         <w:r>
           <w:rPr>
             <w:rStyle w:val="CommentReference"/>
             <w:rFonts w:asciiTheme="minorHAnsi" w:hAnsiTheme="minorHAnsi" w:cstheme="minorBidi"/>
           </w:rPr>
-          <w:commentReference w:id="23"/>
-        </w:r>
-        <w:commentRangeEnd w:id="24"/>
+          <w:commentReference w:id="60"/>
+        </w:r>
+        <w:commentRangeEnd w:id="61"/>
         <w:r>
           <w:rPr>
             <w:rStyle w:val="CommentReference"/>
             <w:rFonts w:asciiTheme="minorHAnsi" w:hAnsiTheme="minorHAnsi" w:cstheme="minorBidi"/>
           </w:rPr>
-          <w:commentReference w:id="24"/>
+          <w:commentReference w:id="61"/>
         </w:r>
         <w:r>
           <w:rPr>
@@ -1850,7 +2204,7 @@
           <w:tab/>
         </w:r>
       </w:del>
-      <w:ins w:id="26" w:author="Marco Rivera" w:date="2018-08-02T20:32:00Z">
+      <w:ins w:id="63" w:author="Marco Rivera" w:date="2018-08-02T20:32:00Z">
         <w:r>
           <w:rPr>
             <w:rFonts w:ascii="Times New Roman" w:hAnsi="Times New Roman" w:cs="Times New Roman"/>
@@ -1868,7 +2222,7 @@
           <w:tab/>
         </w:r>
       </w:ins>
-      <w:del w:id="27" w:author="Marco Rivera" w:date="2018-08-02T20:32:00Z">
+      <w:del w:id="64" w:author="Marco Rivera" w:date="2018-08-02T20:32:00Z">
         <w:r>
           <w:rPr>
             <w:rFonts w:ascii="Times New Roman" w:hAnsi="Times New Roman" w:cs="Times New Roman"/>
@@ -1878,7 +2232,7 @@
           <w:delText xml:space="preserve"> </w:delText>
         </w:r>
       </w:del>
-      <w:ins w:id="28" w:author="Marco Rivera" w:date="2018-08-02T20:32:00Z">
+      <w:ins w:id="65" w:author="Marco Rivera" w:date="2018-08-02T20:32:00Z">
         <w:r>
           <w:rPr>
             <w:rFonts w:ascii="Times New Roman" w:hAnsi="Times New Roman" w:cs="Times New Roman"/>
@@ -2031,7 +2385,7 @@
           <w:sz w:val="20"/>
           <w:szCs w:val="20"/>
         </w:rPr>
-        <w:pPrChange w:id="29" w:author="Marco Rivera" w:date="2018-08-02T20:09:00Z">
+        <w:pPrChange w:id="66" w:author="Marco Rivera" w:date="2018-08-02T20:09:00Z">
           <w:pPr>
             <w:pStyle w:val="Style1"/>
             <w:numPr>
@@ -2058,7 +2412,7 @@
         </w:rPr>
         <w:t xml:space="preserve">20+ </w:t>
       </w:r>
-      <w:commentRangeStart w:id="30"/>
+      <w:commentRangeStart w:id="67"/>
       <w:r>
         <w:rPr>
           <w:rFonts w:ascii="Times New Roman" w:hAnsi="Times New Roman" w:cs="Times New Roman"/>
@@ -2067,13 +2421,13 @@
         </w:rPr>
         <w:t>students</w:t>
       </w:r>
-      <w:commentRangeEnd w:id="30"/>
+      <w:commentRangeEnd w:id="67"/>
       <w:r>
         <w:rPr>
           <w:rStyle w:val="CommentReference"/>
           <w:rFonts w:asciiTheme="minorHAnsi" w:hAnsiTheme="minorHAnsi" w:cstheme="minorBidi"/>
         </w:rPr>
-        <w:commentReference w:id="30"/>
+        <w:commentReference w:id="67"/>
       </w:r>
       <w:r>
         <w:rPr>
@@ -2123,7 +2477,7 @@
         </w:rPr>
         <w:tab/>
       </w:r>
-      <w:ins w:id="31" w:author="Marco Rivera" w:date="2018-08-02T20:09:00Z">
+      <w:ins w:id="68" w:author="Marco Rivera" w:date="2018-08-02T20:09:00Z">
         <w:r>
           <w:rPr>
             <w:rFonts w:ascii="Times New Roman" w:hAnsi="Times New Roman" w:cs="Times New Roman"/>
@@ -2134,7 +2488,7 @@
           <w:t xml:space="preserve">      </w:t>
         </w:r>
       </w:ins>
-      <w:del w:id="32" w:author="Marco Rivera" w:date="2018-08-02T20:08:00Z">
+      <w:del w:id="69" w:author="Marco Rivera" w:date="2018-08-02T20:08:00Z">
         <w:r>
           <w:rPr>
             <w:rFonts w:ascii="Times New Roman" w:hAnsi="Times New Roman" w:cs="Times New Roman"/>
@@ -2441,7 +2795,7 @@
         </w:rPr>
         <w:t xml:space="preserve">Summer </w:t>
       </w:r>
-      <w:del w:id="33" w:author="mitadm" w:date="2019-09-11T17:19:00Z">
+      <w:del w:id="70" w:author="mitadm" w:date="2019-09-11T17:19:00Z">
         <w:r>
           <w:rPr>
             <w:rFonts w:ascii="Times New Roman" w:hAnsi="Times New Roman" w:cs="Times New Roman"/>
@@ -2451,7 +2805,7 @@
           <w:delText>2018</w:delText>
         </w:r>
       </w:del>
-      <w:ins w:id="34" w:author="mitadm" w:date="2019-09-11T17:19:00Z">
+      <w:ins w:id="71" w:author="mitadm" w:date="2019-09-11T17:19:00Z">
         <w:r>
           <w:rPr>
             <w:rFonts w:ascii="Times New Roman" w:hAnsi="Times New Roman" w:cs="Times New Roman"/>
@@ -2797,7 +3151,7 @@
         </w:rPr>
         <w:t xml:space="preserve">Summer </w:t>
       </w:r>
-      <w:ins w:id="35" w:author="mitadm" w:date="2019-09-11T17:20:00Z">
+      <w:ins w:id="72" w:author="mitadm" w:date="2019-09-11T17:20:00Z">
         <w:r>
           <w:rPr>
             <w:rFonts w:ascii="Times New Roman" w:hAnsi="Times New Roman" w:cs="Times New Roman"/>
@@ -2807,7 +3161,7 @@
           <w:t>2</w:t>
         </w:r>
       </w:ins>
-      <w:ins w:id="36" w:author="mitadm" w:date="2019-09-11T23:18:00Z">
+      <w:ins w:id="73" w:author="mitadm" w:date="2019-09-11T23:18:00Z">
         <w:r>
           <w:rPr>
             <w:rFonts w:ascii="Times New Roman" w:hAnsi="Times New Roman" w:cs="Times New Roman"/>
@@ -2817,7 +3171,7 @@
           <w:t>0</w:t>
         </w:r>
       </w:ins>
-      <w:ins w:id="37" w:author="mitadm" w:date="2019-09-11T17:20:00Z">
+      <w:ins w:id="74" w:author="mitadm" w:date="2019-09-11T17:20:00Z">
         <w:r>
           <w:rPr>
             <w:rFonts w:ascii="Times New Roman" w:hAnsi="Times New Roman" w:cs="Times New Roman"/>
@@ -2827,7 +3181,7 @@
           <w:t>19</w:t>
         </w:r>
       </w:ins>
-      <w:del w:id="38" w:author="mitadm" w:date="2019-09-11T17:20:00Z">
+      <w:del w:id="75" w:author="mitadm" w:date="2019-09-11T17:20:00Z">
         <w:r>
           <w:rPr>
             <w:rFonts w:ascii="Times New Roman" w:hAnsi="Times New Roman" w:cs="Times New Roman"/>
@@ -2847,7 +3201,7 @@
         </w:numPr>
         <w:spacing w:after="0" w:line="240" w:lineRule="auto"/>
         <w:rPr>
-          <w:del w:id="39" w:author="mitadm" w:date="2019-09-11T23:18:00Z"/>
+          <w:del w:id="76" w:author="mitadm" w:date="2019-09-11T23:18:00Z"/>
           <w:rFonts w:ascii="Times New Roman" w:hAnsi="Times New Roman" w:cs="Times New Roman"/>
           <w:b/>
           <w:i/>
@@ -2982,31 +3336,21 @@
         </w:numPr>
         <w:spacing w:after="0" w:line="240" w:lineRule="auto"/>
         <w:rPr>
-          <w:del w:id="40" w:author="mitadm" w:date="2019-09-11T23:18:00Z"/>
-          <w:rFonts w:ascii="Times New Roman" w:hAnsi="Times New Roman" w:cs="Times New Roman"/>
-          <w:b/>
-          <w:i/>
-          <w:sz w:val="20"/>
-          <w:szCs w:val="20"/>
-          <w:rPrChange w:id="41" w:author="mitadm" w:date="2019-09-11T23:18:00Z">
-            <w:rPr>
-              <w:del w:id="42" w:author="mitadm" w:date="2019-09-11T23:18:00Z"/>
-              <w:rFonts w:ascii="Times New Roman" w:hAnsi="Times New Roman" w:cs="Times New Roman"/>
-              <w:b/>
-              <w:i/>
-              <w:sz w:val="20"/>
-              <w:szCs w:val="20"/>
-            </w:rPr>
-          </w:rPrChange>
-        </w:rPr>
-        <w:pPrChange w:id="43" w:author="mitadm" w:date="2019-09-11T23:18:00Z">
+          <w:del w:id="77" w:author="mitadm" w:date="2019-09-11T23:18:00Z"/>
+          <w:rFonts w:ascii="Times New Roman" w:hAnsi="Times New Roman" w:cs="Times New Roman"/>
+          <w:b/>
+          <w:i/>
+          <w:sz w:val="20"/>
+          <w:szCs w:val="20"/>
+        </w:rPr>
+        <w:pPrChange w:id="78" w:author="mitadm" w:date="2019-09-11T23:18:00Z">
           <w:pPr>
             <w:pStyle w:val="Style1"/>
             <w:spacing w:after="0" w:line="240" w:lineRule="auto"/>
           </w:pPr>
         </w:pPrChange>
       </w:pPr>
-      <w:del w:id="44" w:author="mitadm" w:date="2019-09-11T23:18:00Z">
+      <w:del w:id="79" w:author="mitadm" w:date="2019-09-11T23:18:00Z">
         <w:r>
           <w:rPr>
             <w:rFonts w:ascii="Times New Roman" w:hAnsi="Times New Roman" w:cs="Times New Roman"/>
@@ -3014,15 +3358,6 @@
             <w:i/>
             <w:sz w:val="20"/>
             <w:szCs w:val="20"/>
-            <w:rPrChange w:id="45" w:author="mitadm" w:date="2019-09-11T23:18:00Z">
-              <w:rPr>
-                <w:rFonts w:ascii="Times New Roman" w:hAnsi="Times New Roman" w:cs="Times New Roman"/>
-                <w:b/>
-                <w:i/>
-                <w:sz w:val="20"/>
-                <w:szCs w:val="20"/>
-              </w:rPr>
-            </w:rPrChange>
           </w:rPr>
           <w:delText>Image processing</w:delText>
         </w:r>
@@ -3033,15 +3368,6 @@
             <w:i/>
             <w:sz w:val="20"/>
             <w:szCs w:val="20"/>
-            <w:rPrChange w:id="46" w:author="mitadm" w:date="2019-09-11T23:18:00Z">
-              <w:rPr>
-                <w:rFonts w:ascii="Times New Roman" w:hAnsi="Times New Roman" w:cs="Times New Roman"/>
-                <w:b/>
-                <w:i/>
-                <w:sz w:val="20"/>
-                <w:szCs w:val="20"/>
-              </w:rPr>
-            </w:rPrChange>
           </w:rPr>
           <w:delText xml:space="preserve"> (Completed)</w:delText>
         </w:r>
@@ -3052,15 +3378,6 @@
             <w:i/>
             <w:sz w:val="20"/>
             <w:szCs w:val="20"/>
-            <w:rPrChange w:id="47" w:author="mitadm" w:date="2019-09-11T23:18:00Z">
-              <w:rPr>
-                <w:rFonts w:ascii="Times New Roman" w:hAnsi="Times New Roman" w:cs="Times New Roman"/>
-                <w:b/>
-                <w:i/>
-                <w:sz w:val="20"/>
-                <w:szCs w:val="20"/>
-              </w:rPr>
-            </w:rPrChange>
           </w:rPr>
           <w:tab/>
         </w:r>
@@ -3071,15 +3388,6 @@
             <w:i/>
             <w:sz w:val="20"/>
             <w:szCs w:val="20"/>
-            <w:rPrChange w:id="48" w:author="mitadm" w:date="2019-09-11T23:18:00Z">
-              <w:rPr>
-                <w:rFonts w:ascii="Times New Roman" w:hAnsi="Times New Roman" w:cs="Times New Roman"/>
-                <w:b/>
-                <w:i/>
-                <w:sz w:val="20"/>
-                <w:szCs w:val="20"/>
-              </w:rPr>
-            </w:rPrChange>
           </w:rPr>
           <w:tab/>
         </w:r>
@@ -3090,15 +3398,6 @@
             <w:i/>
             <w:sz w:val="20"/>
             <w:szCs w:val="20"/>
-            <w:rPrChange w:id="49" w:author="mitadm" w:date="2019-09-11T23:18:00Z">
-              <w:rPr>
-                <w:rFonts w:ascii="Times New Roman" w:hAnsi="Times New Roman" w:cs="Times New Roman"/>
-                <w:b/>
-                <w:i/>
-                <w:sz w:val="20"/>
-                <w:szCs w:val="20"/>
-              </w:rPr>
-            </w:rPrChange>
           </w:rPr>
           <w:tab/>
         </w:r>
@@ -3109,15 +3408,6 @@
             <w:i/>
             <w:sz w:val="20"/>
             <w:szCs w:val="20"/>
-            <w:rPrChange w:id="50" w:author="mitadm" w:date="2019-09-11T23:18:00Z">
-              <w:rPr>
-                <w:rFonts w:ascii="Times New Roman" w:hAnsi="Times New Roman" w:cs="Times New Roman"/>
-                <w:b/>
-                <w:i/>
-                <w:sz w:val="20"/>
-                <w:szCs w:val="20"/>
-              </w:rPr>
-            </w:rPrChange>
           </w:rPr>
           <w:tab/>
         </w:r>
@@ -3128,15 +3418,6 @@
             <w:i/>
             <w:sz w:val="20"/>
             <w:szCs w:val="20"/>
-            <w:rPrChange w:id="51" w:author="mitadm" w:date="2019-09-11T23:18:00Z">
-              <w:rPr>
-                <w:rFonts w:ascii="Times New Roman" w:hAnsi="Times New Roman" w:cs="Times New Roman"/>
-                <w:b/>
-                <w:i/>
-                <w:sz w:val="20"/>
-                <w:szCs w:val="20"/>
-              </w:rPr>
-            </w:rPrChange>
           </w:rPr>
           <w:tab/>
         </w:r>
@@ -3147,15 +3428,6 @@
             <w:i/>
             <w:sz w:val="20"/>
             <w:szCs w:val="20"/>
-            <w:rPrChange w:id="52" w:author="mitadm" w:date="2019-09-11T23:18:00Z">
-              <w:rPr>
-                <w:rFonts w:ascii="Times New Roman" w:hAnsi="Times New Roman" w:cs="Times New Roman"/>
-                <w:b/>
-                <w:i/>
-                <w:sz w:val="20"/>
-                <w:szCs w:val="20"/>
-              </w:rPr>
-            </w:rPrChange>
           </w:rPr>
           <w:tab/>
         </w:r>
@@ -3166,15 +3438,6 @@
             <w:i/>
             <w:sz w:val="20"/>
             <w:szCs w:val="20"/>
-            <w:rPrChange w:id="53" w:author="mitadm" w:date="2019-09-11T23:18:00Z">
-              <w:rPr>
-                <w:rFonts w:ascii="Times New Roman" w:hAnsi="Times New Roman" w:cs="Times New Roman"/>
-                <w:b/>
-                <w:i/>
-                <w:sz w:val="20"/>
-                <w:szCs w:val="20"/>
-              </w:rPr>
-            </w:rPrChange>
           </w:rPr>
           <w:tab/>
         </w:r>
@@ -3185,15 +3448,6 @@
             <w:i/>
             <w:sz w:val="20"/>
             <w:szCs w:val="20"/>
-            <w:rPrChange w:id="54" w:author="mitadm" w:date="2019-09-11T23:18:00Z">
-              <w:rPr>
-                <w:rFonts w:ascii="Times New Roman" w:hAnsi="Times New Roman" w:cs="Times New Roman"/>
-                <w:b/>
-                <w:i/>
-                <w:sz w:val="20"/>
-                <w:szCs w:val="20"/>
-              </w:rPr>
-            </w:rPrChange>
           </w:rPr>
           <w:tab/>
         </w:r>
@@ -3204,15 +3458,6 @@
             <w:i/>
             <w:sz w:val="20"/>
             <w:szCs w:val="20"/>
-            <w:rPrChange w:id="55" w:author="mitadm" w:date="2019-09-11T23:18:00Z">
-              <w:rPr>
-                <w:rFonts w:ascii="Times New Roman" w:hAnsi="Times New Roman" w:cs="Times New Roman"/>
-                <w:b/>
-                <w:i/>
-                <w:sz w:val="20"/>
-                <w:szCs w:val="20"/>
-              </w:rPr>
-            </w:rPrChange>
           </w:rPr>
           <w:tab/>
         </w:r>
@@ -3223,15 +3468,6 @@
             <w:i/>
             <w:sz w:val="20"/>
             <w:szCs w:val="20"/>
-            <w:rPrChange w:id="56" w:author="mitadm" w:date="2019-09-11T23:18:00Z">
-              <w:rPr>
-                <w:rFonts w:ascii="Times New Roman" w:hAnsi="Times New Roman" w:cs="Times New Roman"/>
-                <w:b/>
-                <w:i/>
-                <w:sz w:val="20"/>
-                <w:szCs w:val="20"/>
-              </w:rPr>
-            </w:rPrChange>
           </w:rPr>
           <w:tab/>
           <w:delText xml:space="preserve">  </w:delText>
@@ -3243,15 +3479,6 @@
             <w:i/>
             <w:sz w:val="20"/>
             <w:szCs w:val="20"/>
-            <w:rPrChange w:id="57" w:author="mitadm" w:date="2019-09-11T23:18:00Z">
-              <w:rPr>
-                <w:rFonts w:ascii="Times New Roman" w:hAnsi="Times New Roman" w:cs="Times New Roman"/>
-                <w:b/>
-                <w:i/>
-                <w:sz w:val="20"/>
-                <w:szCs w:val="20"/>
-              </w:rPr>
-            </w:rPrChange>
           </w:rPr>
           <w:delText xml:space="preserve">           </w:delText>
         </w:r>
@@ -3260,13 +3487,6 @@
             <w:rFonts w:ascii="Times New Roman" w:hAnsi="Times New Roman" w:cs="Times New Roman"/>
             <w:sz w:val="20"/>
             <w:szCs w:val="20"/>
-            <w:rPrChange w:id="58" w:author="mitadm" w:date="2019-09-11T23:18:00Z">
-              <w:rPr>
-                <w:rFonts w:ascii="Times New Roman" w:hAnsi="Times New Roman" w:cs="Times New Roman"/>
-                <w:sz w:val="20"/>
-                <w:szCs w:val="20"/>
-              </w:rPr>
-            </w:rPrChange>
           </w:rPr>
           <w:delText xml:space="preserve">Fall </w:delText>
         </w:r>
@@ -3275,13 +3495,6 @@
             <w:rFonts w:ascii="Times New Roman" w:hAnsi="Times New Roman" w:cs="Times New Roman"/>
             <w:sz w:val="20"/>
             <w:szCs w:val="20"/>
-            <w:rPrChange w:id="59" w:author="mitadm" w:date="2019-09-11T23:18:00Z">
-              <w:rPr>
-                <w:rFonts w:ascii="Times New Roman" w:hAnsi="Times New Roman" w:cs="Times New Roman"/>
-                <w:sz w:val="20"/>
-                <w:szCs w:val="20"/>
-              </w:rPr>
-            </w:rPrChange>
           </w:rPr>
           <w:delText>2017</w:delText>
         </w:r>
@@ -3292,13 +3505,13 @@
         <w:pStyle w:val="Style1"/>
         <w:spacing w:after="0" w:line="240" w:lineRule="auto"/>
         <w:rPr>
-          <w:del w:id="60" w:author="mitadm" w:date="2019-09-11T17:51:00Z"/>
-          <w:rFonts w:ascii="Times New Roman" w:hAnsi="Times New Roman" w:cs="Times New Roman"/>
-          <w:i/>
-          <w:sz w:val="20"/>
-          <w:szCs w:val="20"/>
-        </w:rPr>
-        <w:pPrChange w:id="61" w:author="mitadm" w:date="2019-09-11T23:18:00Z">
+          <w:del w:id="80" w:author="mitadm" w:date="2019-09-11T17:51:00Z"/>
+          <w:rFonts w:ascii="Times New Roman" w:hAnsi="Times New Roman" w:cs="Times New Roman"/>
+          <w:i/>
+          <w:sz w:val="20"/>
+          <w:szCs w:val="20"/>
+        </w:rPr>
+        <w:pPrChange w:id="81" w:author="mitadm" w:date="2019-09-11T23:18:00Z">
           <w:pPr>
             <w:pStyle w:val="Style1"/>
             <w:numPr>
@@ -3309,7 +3522,7 @@
           </w:pPr>
         </w:pPrChange>
       </w:pPr>
-      <w:del w:id="62" w:author="mitadm" w:date="2019-09-11T23:18:00Z">
+      <w:del w:id="82" w:author="mitadm" w:date="2019-09-11T23:18:00Z">
         <w:r>
           <w:rPr>
             <w:rFonts w:ascii="Times New Roman" w:hAnsi="Times New Roman" w:cs="Times New Roman"/>
@@ -3383,8 +3596,8 @@
           <w:delText xml:space="preserve"> pictures</w:delText>
         </w:r>
       </w:del>
-      <w:ins w:id="63" w:author="Marco Rivera" w:date="2018-08-02T20:27:00Z">
-        <w:del w:id="64" w:author="mitadm" w:date="2019-09-11T17:51:00Z">
+      <w:ins w:id="83" w:author="Marco Rivera" w:date="2018-08-02T20:27:00Z">
+        <w:del w:id="84" w:author="mitadm" w:date="2019-09-11T17:51:00Z">
           <w:r>
             <w:rPr>
               <w:rFonts w:ascii="Times New Roman" w:hAnsi="Times New Roman" w:cs="Times New Roman"/>
@@ -3396,8 +3609,8 @@
           </w:r>
         </w:del>
       </w:ins>
-      <w:ins w:id="65" w:author="Marco Rivera" w:date="2018-08-02T20:50:00Z">
-        <w:del w:id="66" w:author="mitadm" w:date="2019-09-11T17:51:00Z">
+      <w:ins w:id="85" w:author="Marco Rivera" w:date="2018-08-02T20:50:00Z">
+        <w:del w:id="86" w:author="mitadm" w:date="2019-09-11T17:51:00Z">
           <w:r>
             <w:rPr>
               <w:rFonts w:ascii="Times New Roman" w:hAnsi="Times New Roman" w:cs="Times New Roman"/>
@@ -3415,29 +3628,14 @@
         <w:pStyle w:val="Style1"/>
         <w:spacing w:after="0" w:line="240" w:lineRule="auto"/>
         <w:rPr>
-          <w:del w:id="67" w:author="mitadm" w:date="2019-09-11T17:51:00Z"/>
-          <w:rFonts w:ascii="Times New Roman" w:hAnsi="Times New Roman" w:cs="Times New Roman"/>
-          <w:i/>
-          <w:sz w:val="20"/>
-          <w:szCs w:val="20"/>
-          <w:rPrChange w:id="68" w:author="mitadm" w:date="2019-09-11T17:51:00Z">
-            <w:rPr>
-              <w:del w:id="69" w:author="mitadm" w:date="2019-09-11T17:51:00Z"/>
-              <w:rFonts w:ascii="Times New Roman" w:hAnsi="Times New Roman" w:cs="Times New Roman"/>
-              <w:i/>
-              <w:sz w:val="20"/>
-              <w:szCs w:val="20"/>
-            </w:rPr>
-          </w:rPrChange>
-        </w:rPr>
-        <w:pPrChange w:id="70" w:author="mitadm" w:date="2019-09-11T23:18:00Z">
-          <w:pPr>
-            <w:pStyle w:val="Style1"/>
-            <w:spacing w:after="0" w:line="240" w:lineRule="auto"/>
-          </w:pPr>
-        </w:pPrChange>
-      </w:pPr>
-      <w:del w:id="71" w:author="mitadm" w:date="2019-09-11T17:51:00Z">
+          <w:del w:id="87" w:author="mitadm" w:date="2019-09-11T17:51:00Z"/>
+          <w:rFonts w:ascii="Times New Roman" w:hAnsi="Times New Roman" w:cs="Times New Roman"/>
+          <w:i/>
+          <w:sz w:val="20"/>
+          <w:szCs w:val="20"/>
+        </w:rPr>
+      </w:pPr>
+      <w:del w:id="88" w:author="mitadm" w:date="2019-09-11T17:51:00Z">
         <w:r>
           <w:rPr>
             <w:rFonts w:ascii="Times New Roman" w:hAnsi="Times New Roman" w:cs="Times New Roman"/>
@@ -3445,15 +3643,6 @@
             <w:i/>
             <w:sz w:val="20"/>
             <w:szCs w:val="20"/>
-            <w:rPrChange w:id="72" w:author="mitadm" w:date="2019-09-11T17:51:00Z">
-              <w:rPr>
-                <w:rFonts w:ascii="Times New Roman" w:hAnsi="Times New Roman" w:cs="Times New Roman"/>
-                <w:b/>
-                <w:i/>
-                <w:sz w:val="20"/>
-                <w:szCs w:val="20"/>
-              </w:rPr>
-            </w:rPrChange>
           </w:rPr>
           <w:delText>Mines Game</w:delText>
         </w:r>
@@ -3464,15 +3653,6 @@
             <w:i/>
             <w:sz w:val="20"/>
             <w:szCs w:val="20"/>
-            <w:rPrChange w:id="73" w:author="mitadm" w:date="2019-09-11T17:51:00Z">
-              <w:rPr>
-                <w:rFonts w:ascii="Times New Roman" w:hAnsi="Times New Roman" w:cs="Times New Roman"/>
-                <w:b/>
-                <w:i/>
-                <w:sz w:val="20"/>
-                <w:szCs w:val="20"/>
-              </w:rPr>
-            </w:rPrChange>
           </w:rPr>
           <w:delText xml:space="preserve"> (Completed)</w:delText>
         </w:r>
@@ -3483,15 +3663,6 @@
             <w:i/>
             <w:sz w:val="20"/>
             <w:szCs w:val="20"/>
-            <w:rPrChange w:id="74" w:author="mitadm" w:date="2019-09-11T17:51:00Z">
-              <w:rPr>
-                <w:rFonts w:ascii="Times New Roman" w:hAnsi="Times New Roman" w:cs="Times New Roman"/>
-                <w:b/>
-                <w:i/>
-                <w:sz w:val="20"/>
-                <w:szCs w:val="20"/>
-              </w:rPr>
-            </w:rPrChange>
           </w:rPr>
           <w:tab/>
         </w:r>
@@ -3502,15 +3673,6 @@
             <w:i/>
             <w:sz w:val="20"/>
             <w:szCs w:val="20"/>
-            <w:rPrChange w:id="75" w:author="mitadm" w:date="2019-09-11T17:51:00Z">
-              <w:rPr>
-                <w:rFonts w:ascii="Times New Roman" w:hAnsi="Times New Roman" w:cs="Times New Roman"/>
-                <w:b/>
-                <w:i/>
-                <w:sz w:val="20"/>
-                <w:szCs w:val="20"/>
-              </w:rPr>
-            </w:rPrChange>
           </w:rPr>
           <w:tab/>
         </w:r>
@@ -3521,15 +3683,6 @@
             <w:i/>
             <w:sz w:val="20"/>
             <w:szCs w:val="20"/>
-            <w:rPrChange w:id="76" w:author="mitadm" w:date="2019-09-11T17:51:00Z">
-              <w:rPr>
-                <w:rFonts w:ascii="Times New Roman" w:hAnsi="Times New Roman" w:cs="Times New Roman"/>
-                <w:b/>
-                <w:i/>
-                <w:sz w:val="20"/>
-                <w:szCs w:val="20"/>
-              </w:rPr>
-            </w:rPrChange>
           </w:rPr>
           <w:tab/>
         </w:r>
@@ -3540,15 +3693,6 @@
             <w:i/>
             <w:sz w:val="20"/>
             <w:szCs w:val="20"/>
-            <w:rPrChange w:id="77" w:author="mitadm" w:date="2019-09-11T17:51:00Z">
-              <w:rPr>
-                <w:rFonts w:ascii="Times New Roman" w:hAnsi="Times New Roman" w:cs="Times New Roman"/>
-                <w:b/>
-                <w:i/>
-                <w:sz w:val="20"/>
-                <w:szCs w:val="20"/>
-              </w:rPr>
-            </w:rPrChange>
           </w:rPr>
           <w:tab/>
         </w:r>
@@ -3559,15 +3703,6 @@
             <w:i/>
             <w:sz w:val="20"/>
             <w:szCs w:val="20"/>
-            <w:rPrChange w:id="78" w:author="mitadm" w:date="2019-09-11T17:51:00Z">
-              <w:rPr>
-                <w:rFonts w:ascii="Times New Roman" w:hAnsi="Times New Roman" w:cs="Times New Roman"/>
-                <w:b/>
-                <w:i/>
-                <w:sz w:val="20"/>
-                <w:szCs w:val="20"/>
-              </w:rPr>
-            </w:rPrChange>
           </w:rPr>
           <w:tab/>
         </w:r>
@@ -3578,15 +3713,6 @@
             <w:i/>
             <w:sz w:val="20"/>
             <w:szCs w:val="20"/>
-            <w:rPrChange w:id="79" w:author="mitadm" w:date="2019-09-11T17:51:00Z">
-              <w:rPr>
-                <w:rFonts w:ascii="Times New Roman" w:hAnsi="Times New Roman" w:cs="Times New Roman"/>
-                <w:b/>
-                <w:i/>
-                <w:sz w:val="20"/>
-                <w:szCs w:val="20"/>
-              </w:rPr>
-            </w:rPrChange>
           </w:rPr>
           <w:tab/>
         </w:r>
@@ -3597,15 +3723,6 @@
             <w:i/>
             <w:sz w:val="20"/>
             <w:szCs w:val="20"/>
-            <w:rPrChange w:id="80" w:author="mitadm" w:date="2019-09-11T17:51:00Z">
-              <w:rPr>
-                <w:rFonts w:ascii="Times New Roman" w:hAnsi="Times New Roman" w:cs="Times New Roman"/>
-                <w:b/>
-                <w:i/>
-                <w:sz w:val="20"/>
-                <w:szCs w:val="20"/>
-              </w:rPr>
-            </w:rPrChange>
           </w:rPr>
           <w:tab/>
         </w:r>
@@ -3616,15 +3733,6 @@
             <w:i/>
             <w:sz w:val="20"/>
             <w:szCs w:val="20"/>
-            <w:rPrChange w:id="81" w:author="mitadm" w:date="2019-09-11T17:51:00Z">
-              <w:rPr>
-                <w:rFonts w:ascii="Times New Roman" w:hAnsi="Times New Roman" w:cs="Times New Roman"/>
-                <w:b/>
-                <w:i/>
-                <w:sz w:val="20"/>
-                <w:szCs w:val="20"/>
-              </w:rPr>
-            </w:rPrChange>
           </w:rPr>
           <w:tab/>
         </w:r>
@@ -3635,15 +3743,6 @@
             <w:i/>
             <w:sz w:val="20"/>
             <w:szCs w:val="20"/>
-            <w:rPrChange w:id="82" w:author="mitadm" w:date="2019-09-11T17:51:00Z">
-              <w:rPr>
-                <w:rFonts w:ascii="Times New Roman" w:hAnsi="Times New Roman" w:cs="Times New Roman"/>
-                <w:b/>
-                <w:i/>
-                <w:sz w:val="20"/>
-                <w:szCs w:val="20"/>
-              </w:rPr>
-            </w:rPrChange>
           </w:rPr>
           <w:tab/>
         </w:r>
@@ -3654,15 +3753,6 @@
             <w:i/>
             <w:sz w:val="20"/>
             <w:szCs w:val="20"/>
-            <w:rPrChange w:id="83" w:author="mitadm" w:date="2019-09-11T17:51:00Z">
-              <w:rPr>
-                <w:rFonts w:ascii="Times New Roman" w:hAnsi="Times New Roman" w:cs="Times New Roman"/>
-                <w:b/>
-                <w:i/>
-                <w:sz w:val="20"/>
-                <w:szCs w:val="20"/>
-              </w:rPr>
-            </w:rPrChange>
           </w:rPr>
           <w:tab/>
         </w:r>
@@ -3671,13 +3761,6 @@
             <w:rFonts w:ascii="Times New Roman" w:hAnsi="Times New Roman" w:cs="Times New Roman"/>
             <w:sz w:val="20"/>
             <w:szCs w:val="20"/>
-            <w:rPrChange w:id="84" w:author="mitadm" w:date="2019-09-11T17:51:00Z">
-              <w:rPr>
-                <w:rFonts w:ascii="Times New Roman" w:hAnsi="Times New Roman" w:cs="Times New Roman"/>
-                <w:sz w:val="20"/>
-                <w:szCs w:val="20"/>
-              </w:rPr>
-            </w:rPrChange>
           </w:rPr>
           <w:tab/>
           <w:delText xml:space="preserve">  </w:delText>
@@ -3687,13 +3770,6 @@
             <w:rFonts w:ascii="Times New Roman" w:hAnsi="Times New Roman" w:cs="Times New Roman"/>
             <w:sz w:val="20"/>
             <w:szCs w:val="20"/>
-            <w:rPrChange w:id="85" w:author="mitadm" w:date="2019-09-11T17:51:00Z">
-              <w:rPr>
-                <w:rFonts w:ascii="Times New Roman" w:hAnsi="Times New Roman" w:cs="Times New Roman"/>
-                <w:sz w:val="20"/>
-                <w:szCs w:val="20"/>
-              </w:rPr>
-            </w:rPrChange>
           </w:rPr>
           <w:delText xml:space="preserve">           </w:delText>
         </w:r>
@@ -3702,13 +3778,6 @@
             <w:rFonts w:ascii="Times New Roman" w:hAnsi="Times New Roman" w:cs="Times New Roman"/>
             <w:sz w:val="20"/>
             <w:szCs w:val="20"/>
-            <w:rPrChange w:id="86" w:author="mitadm" w:date="2019-09-11T17:51:00Z">
-              <w:rPr>
-                <w:rFonts w:ascii="Times New Roman" w:hAnsi="Times New Roman" w:cs="Times New Roman"/>
-                <w:sz w:val="20"/>
-                <w:szCs w:val="20"/>
-              </w:rPr>
-            </w:rPrChange>
           </w:rPr>
           <w:delText xml:space="preserve">Fall </w:delText>
         </w:r>
@@ -3717,13 +3786,6 @@
             <w:rFonts w:ascii="Times New Roman" w:hAnsi="Times New Roman" w:cs="Times New Roman"/>
             <w:sz w:val="20"/>
             <w:szCs w:val="20"/>
-            <w:rPrChange w:id="87" w:author="mitadm" w:date="2019-09-11T17:51:00Z">
-              <w:rPr>
-                <w:rFonts w:ascii="Times New Roman" w:hAnsi="Times New Roman" w:cs="Times New Roman"/>
-                <w:sz w:val="20"/>
-                <w:szCs w:val="20"/>
-              </w:rPr>
-            </w:rPrChange>
           </w:rPr>
           <w:delText>2017</w:delText>
         </w:r>
@@ -3743,7 +3805,7 @@
           <w:sz w:val="20"/>
           <w:szCs w:val="20"/>
         </w:rPr>
-        <w:pPrChange w:id="88" w:author="mitadm" w:date="2019-09-11T23:18:00Z">
+        <w:pPrChange w:id="89" w:author="mitadm" w:date="2019-09-11T23:18:00Z">
           <w:pPr>
             <w:pStyle w:val="Style1"/>
             <w:numPr>
@@ -3754,7 +3816,7 @@
           </w:pPr>
         </w:pPrChange>
       </w:pPr>
-      <w:del w:id="89" w:author="mitadm" w:date="2019-09-11T17:51:00Z">
+      <w:del w:id="90" w:author="mitadm" w:date="2019-09-11T17:51:00Z">
         <w:r>
           <w:rPr>
             <w:rFonts w:ascii="Times New Roman" w:hAnsi="Times New Roman" w:cs="Times New Roman"/>
@@ -3814,7 +3876,7 @@
         <w:spacing w:after="0" w:line="240" w:lineRule="auto"/>
         <w:outlineLvl w:val="0"/>
         <w:rPr>
-          <w:del w:id="90" w:author="mitadm" w:date="2019-09-11T17:17:00Z"/>
+          <w:del w:id="91" w:author="mitadm" w:date="2019-09-11T17:17:00Z"/>
           <w:rFonts w:ascii="Times New Roman" w:hAnsi="Times New Roman" w:cs="Times New Roman"/>
           <w:b/>
           <w:sz w:val="22"/>
@@ -3854,13 +3916,13 @@
         <w:spacing w:after="0" w:line="240" w:lineRule="auto"/>
         <w:outlineLvl w:val="0"/>
         <w:rPr>
-          <w:ins w:id="91" w:author="mitadm" w:date="2019-09-11T17:16:00Z"/>
-          <w:rFonts w:ascii="Times New Roman" w:hAnsi="Times New Roman" w:cs="Times New Roman"/>
-          <w:b/>
-          <w:sz w:val="20"/>
-          <w:szCs w:val="20"/>
-        </w:rPr>
-        <w:pPrChange w:id="92" w:author="mitadm" w:date="2019-09-11T17:17:00Z">
+          <w:ins w:id="92" w:author="mitadm" w:date="2019-09-11T17:16:00Z"/>
+          <w:rFonts w:ascii="Times New Roman" w:hAnsi="Times New Roman" w:cs="Times New Roman"/>
+          <w:b/>
+          <w:sz w:val="20"/>
+          <w:szCs w:val="20"/>
+        </w:rPr>
+        <w:pPrChange w:id="93" w:author="mitadm" w:date="2019-09-11T17:17:00Z">
           <w:pPr>
             <w:pStyle w:val="Style1"/>
             <w:spacing w:after="0" w:line="240" w:lineRule="auto"/>
@@ -3873,13 +3935,13 @@
         <w:pStyle w:val="Style1"/>
         <w:spacing w:after="0" w:line="240" w:lineRule="auto"/>
         <w:rPr>
-          <w:ins w:id="93" w:author="mitadm" w:date="2019-09-11T17:43:00Z"/>
-          <w:rFonts w:ascii="Times New Roman" w:hAnsi="Times New Roman" w:cs="Times New Roman"/>
-          <w:sz w:val="20"/>
-          <w:szCs w:val="20"/>
-        </w:rPr>
-      </w:pPr>
-      <w:ins w:id="94" w:author="mitadm" w:date="2019-09-11T17:43:00Z">
+          <w:ins w:id="94" w:author="mitadm" w:date="2019-09-11T17:43:00Z"/>
+          <w:rFonts w:ascii="Times New Roman" w:hAnsi="Times New Roman" w:cs="Times New Roman"/>
+          <w:sz w:val="20"/>
+          <w:szCs w:val="20"/>
+        </w:rPr>
+      </w:pPr>
+      <w:ins w:id="95" w:author="mitadm" w:date="2019-09-11T17:43:00Z">
         <w:r>
           <w:rPr>
             <w:rFonts w:ascii="Times New Roman" w:hAnsi="Times New Roman" w:cs="Times New Roman"/>
@@ -3899,7 +3961,7 @@
           <w:t xml:space="preserve"> </w:t>
         </w:r>
       </w:ins>
-      <w:ins w:id="95" w:author="mitadm" w:date="2019-09-11T23:03:00Z">
+      <w:ins w:id="96" w:author="mitadm" w:date="2019-09-11T23:03:00Z">
         <w:r>
           <w:rPr>
             <w:rFonts w:ascii="Times New Roman" w:hAnsi="Times New Roman" w:cs="Times New Roman"/>
@@ -3910,7 +3972,7 @@
           <w:t xml:space="preserve">Gordon Engineering Leadership </w:t>
         </w:r>
       </w:ins>
-      <w:ins w:id="96" w:author="mitadm" w:date="2019-09-11T23:04:00Z">
+      <w:ins w:id="97" w:author="mitadm" w:date="2019-09-11T23:04:00Z">
         <w:r>
           <w:rPr>
             <w:rFonts w:ascii="Times New Roman" w:hAnsi="Times New Roman" w:cs="Times New Roman"/>
@@ -3921,7 +3983,7 @@
           <w:t>Program</w:t>
         </w:r>
       </w:ins>
-      <w:ins w:id="97" w:author="mitadm" w:date="2019-09-11T17:43:00Z">
+      <w:ins w:id="98" w:author="mitadm" w:date="2019-09-11T17:43:00Z">
         <w:r>
           <w:rPr>
             <w:rFonts w:ascii="Times New Roman" w:hAnsi="Times New Roman" w:cs="Times New Roman"/>
@@ -3941,7 +4003,7 @@
           <w:t>GEL)</w:t>
         </w:r>
       </w:ins>
-      <w:ins w:id="98" w:author="mitadm" w:date="2019-09-11T23:04:00Z">
+      <w:ins w:id="99" w:author="mitadm" w:date="2019-09-11T23:04:00Z">
         <w:r>
           <w:rPr>
             <w:rFonts w:ascii="Times New Roman" w:hAnsi="Times New Roman" w:cs="Times New Roman"/>
@@ -3967,7 +4029,7 @@
             <w:i/>
             <w:sz w:val="20"/>
             <w:szCs w:val="20"/>
-            <w:rPrChange w:id="99" w:author="mitadm" w:date="2019-09-11T23:04:00Z">
+            <w:rPrChange w:id="100" w:author="mitadm" w:date="2019-09-11T23:04:00Z">
               <w:rPr>
                 <w:rFonts w:ascii="Times New Roman" w:hAnsi="Times New Roman" w:cs="Times New Roman"/>
                 <w:b/>
@@ -3980,7 +4042,7 @@
           <w:t>Participant</w:t>
         </w:r>
       </w:ins>
-      <w:ins w:id="100" w:author="mitadm" w:date="2019-09-11T17:43:00Z">
+      <w:ins w:id="101" w:author="mitadm" w:date="2019-09-11T17:43:00Z">
         <w:r>
           <w:rPr>
             <w:rFonts w:ascii="Times New Roman" w:hAnsi="Times New Roman" w:cs="Times New Roman"/>
@@ -4018,7 +4080,7 @@
           <w:tab/>
         </w:r>
       </w:ins>
-      <w:ins w:id="101" w:author="mitadm" w:date="2019-09-11T23:04:00Z">
+      <w:ins w:id="102" w:author="mitadm" w:date="2019-09-11T23:04:00Z">
         <w:r>
           <w:rPr>
             <w:rFonts w:ascii="Times New Roman" w:hAnsi="Times New Roman" w:cs="Times New Roman"/>
@@ -4029,7 +4091,7 @@
           <w:t xml:space="preserve">               </w:t>
         </w:r>
       </w:ins>
-      <w:ins w:id="102" w:author="mitadm" w:date="2019-09-11T17:43:00Z">
+      <w:ins w:id="103" w:author="mitadm" w:date="2019-09-11T17:43:00Z">
         <w:r>
           <w:rPr>
             <w:rFonts w:ascii="Times New Roman" w:hAnsi="Times New Roman" w:cs="Times New Roman"/>
@@ -4059,29 +4121,20 @@
         </w:numPr>
         <w:spacing w:after="0" w:line="240" w:lineRule="auto"/>
         <w:rPr>
-          <w:ins w:id="103" w:author="mitadm" w:date="2019-09-11T17:43:00Z"/>
-          <w:rFonts w:ascii="Times New Roman" w:hAnsi="Times New Roman" w:cs="Times New Roman"/>
-          <w:b/>
-          <w:sz w:val="20"/>
-          <w:szCs w:val="20"/>
-          <w:rPrChange w:id="104" w:author="mitadm" w:date="2019-09-11T17:52:00Z">
-            <w:rPr>
-              <w:ins w:id="105" w:author="mitadm" w:date="2019-09-11T17:43:00Z"/>
-              <w:rFonts w:ascii="Times New Roman" w:hAnsi="Times New Roman" w:cs="Times New Roman"/>
-              <w:b/>
-              <w:sz w:val="20"/>
-              <w:szCs w:val="20"/>
-            </w:rPr>
-          </w:rPrChange>
-        </w:rPr>
-        <w:pPrChange w:id="106" w:author="mitadm" w:date="2019-09-11T17:52:00Z">
+          <w:ins w:id="104" w:author="mitadm" w:date="2019-09-11T17:43:00Z"/>
+          <w:rFonts w:ascii="Times New Roman" w:hAnsi="Times New Roman" w:cs="Times New Roman"/>
+          <w:b/>
+          <w:sz w:val="20"/>
+          <w:szCs w:val="20"/>
+        </w:rPr>
+        <w:pPrChange w:id="105" w:author="mitadm" w:date="2019-09-11T17:52:00Z">
           <w:pPr>
             <w:pStyle w:val="Style1"/>
             <w:spacing w:after="0" w:line="240" w:lineRule="auto"/>
           </w:pPr>
         </w:pPrChange>
       </w:pPr>
-      <w:ins w:id="107" w:author="mitadm" w:date="2019-09-11T23:12:00Z">
+      <w:ins w:id="106" w:author="mitadm" w:date="2019-09-11T23:12:00Z">
         <w:r>
           <w:rPr>
             <w:rFonts w:ascii="Times New Roman" w:hAnsi="Times New Roman" w:cs="Times New Roman"/>
@@ -4091,7 +4144,7 @@
           <w:t xml:space="preserve">Strengthened </w:t>
         </w:r>
       </w:ins>
-      <w:ins w:id="108" w:author="mitadm" w:date="2019-09-11T23:14:00Z">
+      <w:ins w:id="107" w:author="mitadm" w:date="2019-09-11T23:14:00Z">
         <w:r>
           <w:rPr>
             <w:rFonts w:ascii="Times New Roman" w:hAnsi="Times New Roman" w:cs="Times New Roman"/>
@@ -4101,7 +4154,7 @@
           <w:t xml:space="preserve">technical </w:t>
         </w:r>
       </w:ins>
-      <w:ins w:id="109" w:author="mitadm" w:date="2019-09-11T23:12:00Z">
+      <w:ins w:id="108" w:author="mitadm" w:date="2019-09-11T23:12:00Z">
         <w:r>
           <w:rPr>
             <w:rFonts w:ascii="Times New Roman" w:hAnsi="Times New Roman" w:cs="Times New Roman"/>
@@ -4111,7 +4164,7 @@
           <w:t xml:space="preserve">leadership and teamwork skills </w:t>
         </w:r>
       </w:ins>
-      <w:ins w:id="110" w:author="mitadm" w:date="2019-09-11T23:14:00Z">
+      <w:ins w:id="109" w:author="mitadm" w:date="2019-09-11T23:14:00Z">
         <w:r>
           <w:rPr>
             <w:rFonts w:ascii="Times New Roman" w:hAnsi="Times New Roman" w:cs="Times New Roman"/>
@@ -4121,24 +4174,17 @@
           <w:t>through hands-on and theoretical coursework                 2</w:t>
         </w:r>
       </w:ins>
-      <w:ins w:id="111" w:author="mitadm" w:date="2019-09-11T17:43:00Z">
-        <w:r>
-          <w:rPr>
-            <w:rFonts w:ascii="Times New Roman" w:hAnsi="Times New Roman" w:cs="Times New Roman"/>
-            <w:sz w:val="20"/>
-            <w:szCs w:val="20"/>
-            <w:rPrChange w:id="112" w:author="mitadm" w:date="2019-09-11T17:52:00Z">
-              <w:rPr>
-                <w:rFonts w:ascii="Times New Roman" w:hAnsi="Times New Roman" w:cs="Times New Roman"/>
-                <w:sz w:val="20"/>
-                <w:szCs w:val="20"/>
-              </w:rPr>
-            </w:rPrChange>
+      <w:ins w:id="110" w:author="mitadm" w:date="2019-09-11T17:43:00Z">
+        <w:r>
+          <w:rPr>
+            <w:rFonts w:ascii="Times New Roman" w:hAnsi="Times New Roman" w:cs="Times New Roman"/>
+            <w:sz w:val="20"/>
+            <w:szCs w:val="20"/>
           </w:rPr>
           <w:t xml:space="preserve">017 - </w:t>
         </w:r>
       </w:ins>
-      <w:ins w:id="113" w:author="mitadm" w:date="2019-09-11T23:04:00Z">
+      <w:ins w:id="111" w:author="mitadm" w:date="2019-09-11T23:04:00Z">
         <w:r>
           <w:rPr>
             <w:rFonts w:ascii="Times New Roman" w:hAnsi="Times New Roman" w:cs="Times New Roman"/>
@@ -4186,7 +4232,7 @@
         </w:rPr>
         <w:t>Undergraduate Practice Opportunities Program (</w:t>
       </w:r>
-      <w:commentRangeStart w:id="114"/>
+      <w:commentRangeStart w:id="112"/>
       <w:r>
         <w:rPr>
           <w:rFonts w:ascii="Times New Roman" w:hAnsi="Times New Roman" w:cs="Times New Roman"/>
@@ -4196,13 +4242,13 @@
         </w:rPr>
         <w:t>UPOP</w:t>
       </w:r>
-      <w:commentRangeEnd w:id="114"/>
+      <w:commentRangeEnd w:id="112"/>
       <w:r>
         <w:rPr>
           <w:rStyle w:val="CommentReference"/>
           <w:rFonts w:asciiTheme="minorHAnsi" w:hAnsiTheme="minorHAnsi" w:cstheme="minorBidi"/>
         </w:rPr>
-        <w:commentReference w:id="114"/>
+        <w:commentReference w:id="112"/>
       </w:r>
       <w:r>
         <w:rPr>
@@ -4357,7 +4403,7 @@
         </w:rPr>
         <w:t xml:space="preserve"> </w:t>
       </w:r>
-      <w:del w:id="115" w:author="Marco Rivera" w:date="2018-08-02T20:54:00Z">
+      <w:del w:id="113" w:author="Marco Rivera" w:date="2018-08-02T20:54:00Z">
         <w:r>
           <w:rPr>
             <w:rFonts w:ascii="Times New Roman" w:hAnsi="Times New Roman" w:cs="Times New Roman"/>
@@ -4375,7 +4421,7 @@
         </w:rPr>
         <w:t>2017</w:t>
       </w:r>
-      <w:ins w:id="116" w:author="Marco Rivera" w:date="2018-08-02T20:54:00Z">
+      <w:ins w:id="114" w:author="Marco Rivera" w:date="2018-08-02T20:54:00Z">
         <w:r>
           <w:rPr>
             <w:rFonts w:ascii="Times New Roman" w:hAnsi="Times New Roman" w:cs="Times New Roman"/>
@@ -4393,7 +4439,7 @@
         </w:rPr>
         <w:t>-</w:t>
       </w:r>
-      <w:ins w:id="117" w:author="Marco Rivera" w:date="2018-08-02T20:54:00Z">
+      <w:ins w:id="115" w:author="Marco Rivera" w:date="2018-08-02T20:54:00Z">
         <w:r>
           <w:rPr>
             <w:rFonts w:ascii="Times New Roman" w:hAnsi="Times New Roman" w:cs="Times New Roman"/>
@@ -4603,7 +4649,7 @@
         </w:rPr>
         <w:t xml:space="preserve">Led professional </w:t>
       </w:r>
-      <w:ins w:id="118" w:author="Emily Killian" w:date="2018-08-02T16:00:00Z">
+      <w:ins w:id="116" w:author="Emily Killian" w:date="2018-08-02T16:00:00Z">
         <w:r>
           <w:rPr>
             <w:rFonts w:ascii="Times New Roman" w:hAnsi="Times New Roman" w:cs="Times New Roman"/>
@@ -4613,7 +4659,7 @@
           <w:t>d</w:t>
         </w:r>
       </w:ins>
-      <w:del w:id="119" w:author="Emily Killian" w:date="2018-08-02T16:00:00Z">
+      <w:del w:id="117" w:author="Emily Killian" w:date="2018-08-02T16:00:00Z">
         <w:r>
           <w:rPr>
             <w:rFonts w:ascii="Times New Roman" w:hAnsi="Times New Roman" w:cs="Times New Roman"/>
@@ -4631,7 +4677,7 @@
         </w:rPr>
         <w:t>evelopment workshops for 30</w:t>
       </w:r>
-      <w:ins w:id="120" w:author="Marco Rivera" w:date="2018-08-02T18:34:00Z">
+      <w:ins w:id="118" w:author="Marco Rivera" w:date="2018-08-02T18:34:00Z">
         <w:r>
           <w:rPr>
             <w:rFonts w:ascii="Times New Roman" w:hAnsi="Times New Roman" w:cs="Times New Roman"/>
@@ -4650,8 +4696,8 @@
           <w:t xml:space="preserve"> </w:t>
         </w:r>
       </w:ins>
-      <w:commentRangeStart w:id="121"/>
-      <w:del w:id="122" w:author="Emily Killian" w:date="2018-08-02T15:59:00Z">
+      <w:commentRangeStart w:id="119"/>
+      <w:del w:id="120" w:author="Emily Killian" w:date="2018-08-02T15:59:00Z">
         <w:r>
           <w:rPr>
             <w:rFonts w:ascii="Times New Roman" w:hAnsi="Times New Roman" w:cs="Times New Roman"/>
@@ -4686,13 +4732,13 @@
           <w:delText xml:space="preserve">+ </w:delText>
         </w:r>
       </w:del>
-      <w:commentRangeEnd w:id="121"/>
+      <w:commentRangeEnd w:id="119"/>
       <w:r>
         <w:rPr>
           <w:rStyle w:val="CommentReference"/>
           <w:rFonts w:asciiTheme="minorHAnsi" w:hAnsiTheme="minorHAnsi" w:cstheme="minorBidi"/>
         </w:rPr>
-        <w:commentReference w:id="121"/>
+        <w:commentReference w:id="119"/>
       </w:r>
       <w:r>
         <w:rPr>
@@ -4923,6 +4969,52 @@
         </w:rPr>
         <w:t xml:space="preserve"> </w:t>
       </w:r>
+      <w:del w:id="121" w:author="mitadm" w:date="2019-09-11T17:43:00Z">
+        <w:r>
+          <w:rPr>
+            <w:rFonts w:ascii="Times New Roman" w:hAnsi="Times New Roman" w:cs="Times New Roman"/>
+            <w:sz w:val="20"/>
+            <w:szCs w:val="20"/>
+          </w:rPr>
+          <w:delText>eight</w:delText>
+        </w:r>
+        <w:r>
+          <w:rPr>
+            <w:rFonts w:ascii="Times New Roman" w:hAnsi="Times New Roman" w:cs="Times New Roman"/>
+            <w:color w:val="FF0000"/>
+            <w:sz w:val="20"/>
+            <w:szCs w:val="20"/>
+          </w:rPr>
+          <w:delText xml:space="preserve"> </w:delText>
+        </w:r>
+      </w:del>
+      <w:ins w:id="122" w:author="mitadm" w:date="2019-09-11T17:43:00Z">
+        <w:r>
+          <w:rPr>
+            <w:rFonts w:ascii="Times New Roman" w:hAnsi="Times New Roman" w:cs="Times New Roman"/>
+            <w:sz w:val="20"/>
+            <w:szCs w:val="20"/>
+          </w:rPr>
+          <w:t>15+</w:t>
+        </w:r>
+        <w:r>
+          <w:rPr>
+            <w:rFonts w:ascii="Times New Roman" w:hAnsi="Times New Roman" w:cs="Times New Roman"/>
+            <w:color w:val="FF0000"/>
+            <w:sz w:val="20"/>
+            <w:szCs w:val="20"/>
+          </w:rPr>
+          <w:t xml:space="preserve"> </w:t>
+        </w:r>
+      </w:ins>
+      <w:r>
+        <w:rPr>
+          <w:rFonts w:ascii="Times New Roman" w:hAnsi="Times New Roman" w:cs="Times New Roman"/>
+          <w:sz w:val="20"/>
+          <w:szCs w:val="20"/>
+        </w:rPr>
+        <w:t xml:space="preserve">incoming </w:t>
+      </w:r>
       <w:del w:id="123" w:author="mitadm" w:date="2019-09-11T17:43:00Z">
         <w:r>
           <w:rPr>
@@ -4930,12 +5022,11 @@
             <w:sz w:val="20"/>
             <w:szCs w:val="20"/>
           </w:rPr>
-          <w:delText>eight</w:delText>
-        </w:r>
-        <w:r>
-          <w:rPr>
-            <w:rFonts w:ascii="Times New Roman" w:hAnsi="Times New Roman" w:cs="Times New Roman"/>
-            <w:color w:val="FF0000"/>
+          <w:delText>Freshmen</w:delText>
+        </w:r>
+        <w:r>
+          <w:rPr>
+            <w:rFonts w:ascii="Times New Roman" w:hAnsi="Times New Roman" w:cs="Times New Roman"/>
             <w:sz w:val="20"/>
             <w:szCs w:val="20"/>
           </w:rPr>
@@ -4943,51 +5034,6 @@
         </w:r>
       </w:del>
       <w:ins w:id="124" w:author="mitadm" w:date="2019-09-11T17:43:00Z">
-        <w:r>
-          <w:rPr>
-            <w:rFonts w:ascii="Times New Roman" w:hAnsi="Times New Roman" w:cs="Times New Roman"/>
-            <w:sz w:val="20"/>
-            <w:szCs w:val="20"/>
-          </w:rPr>
-          <w:t>15+</w:t>
-        </w:r>
-        <w:r>
-          <w:rPr>
-            <w:rFonts w:ascii="Times New Roman" w:hAnsi="Times New Roman" w:cs="Times New Roman"/>
-            <w:color w:val="FF0000"/>
-            <w:sz w:val="20"/>
-            <w:szCs w:val="20"/>
-          </w:rPr>
-          <w:t xml:space="preserve"> </w:t>
-        </w:r>
-      </w:ins>
-      <w:r>
-        <w:rPr>
-          <w:rFonts w:ascii="Times New Roman" w:hAnsi="Times New Roman" w:cs="Times New Roman"/>
-          <w:sz w:val="20"/>
-          <w:szCs w:val="20"/>
-        </w:rPr>
-        <w:t xml:space="preserve">incoming </w:t>
-      </w:r>
-      <w:del w:id="125" w:author="mitadm" w:date="2019-09-11T17:43:00Z">
-        <w:r>
-          <w:rPr>
-            <w:rFonts w:ascii="Times New Roman" w:hAnsi="Times New Roman" w:cs="Times New Roman"/>
-            <w:sz w:val="20"/>
-            <w:szCs w:val="20"/>
-          </w:rPr>
-          <w:delText>Freshmen</w:delText>
-        </w:r>
-        <w:r>
-          <w:rPr>
-            <w:rFonts w:ascii="Times New Roman" w:hAnsi="Times New Roman" w:cs="Times New Roman"/>
-            <w:sz w:val="20"/>
-            <w:szCs w:val="20"/>
-          </w:rPr>
-          <w:delText xml:space="preserve"> </w:delText>
-        </w:r>
-      </w:del>
-      <w:ins w:id="126" w:author="mitadm" w:date="2019-09-11T17:43:00Z">
         <w:r>
           <w:rPr>
             <w:rFonts w:ascii="Times New Roman" w:hAnsi="Times New Roman" w:cs="Times New Roman"/>
@@ -5118,7 +5164,7 @@
         </w:rPr>
         <w:t xml:space="preserve"> </w:t>
       </w:r>
-      <w:commentRangeStart w:id="127"/>
+      <w:commentRangeStart w:id="125"/>
       <w:r>
         <w:rPr>
           <w:rFonts w:ascii="Times New Roman" w:hAnsi="Times New Roman" w:cs="Times New Roman"/>
@@ -5127,13 +5173,13 @@
         </w:rPr>
         <w:t>resources</w:t>
       </w:r>
-      <w:commentRangeEnd w:id="127"/>
+      <w:commentRangeEnd w:id="125"/>
       <w:r>
         <w:rPr>
           <w:rStyle w:val="CommentReference"/>
           <w:rFonts w:asciiTheme="minorHAnsi" w:hAnsiTheme="minorHAnsi" w:cstheme="minorBidi"/>
         </w:rPr>
-        <w:commentReference w:id="127"/>
+        <w:commentReference w:id="125"/>
       </w:r>
       <w:r>
         <w:rPr>
@@ -5321,12 +5367,12 @@
         </w:numPr>
         <w:spacing w:after="0" w:line="240" w:lineRule="auto"/>
         <w:rPr>
-          <w:del w:id="128" w:author="mitadm" w:date="2019-09-11T17:16:00Z"/>
-          <w:rFonts w:ascii="Times New Roman" w:hAnsi="Times New Roman" w:cs="Times New Roman"/>
-          <w:sz w:val="20"/>
-          <w:szCs w:val="20"/>
-        </w:rPr>
-        <w:pPrChange w:id="129" w:author="mitadm" w:date="2019-09-11T17:16:00Z">
+          <w:del w:id="126" w:author="mitadm" w:date="2019-09-11T17:16:00Z"/>
+          <w:rFonts w:ascii="Times New Roman" w:hAnsi="Times New Roman" w:cs="Times New Roman"/>
+          <w:sz w:val="20"/>
+          <w:szCs w:val="20"/>
+        </w:rPr>
+        <w:pPrChange w:id="127" w:author="mitadm" w:date="2019-09-11T17:16:00Z">
           <w:pPr>
             <w:pStyle w:val="Style1"/>
             <w:spacing w:after="0" w:line="240" w:lineRule="auto"/>
@@ -5349,8 +5395,8 @@
         </w:rPr>
         <w:t xml:space="preserve">Contributed to Hispanic community at MIT through </w:t>
       </w:r>
-      <w:commentRangeStart w:id="130"/>
-      <w:commentRangeStart w:id="131"/>
+      <w:commentRangeStart w:id="128"/>
+      <w:commentRangeStart w:id="129"/>
       <w:r>
         <w:rPr>
           <w:rFonts w:ascii="Times New Roman" w:hAnsi="Times New Roman" w:cs="Times New Roman"/>
@@ -5359,7 +5405,7 @@
         </w:rPr>
         <w:t>involv</w:t>
       </w:r>
-      <w:del w:id="132" w:author="Emily Killian" w:date="2018-08-02T16:00:00Z">
+      <w:del w:id="130" w:author="Emily Killian" w:date="2018-08-02T16:00:00Z">
         <w:r>
           <w:rPr>
             <w:rFonts w:ascii="Times New Roman" w:hAnsi="Times New Roman" w:cs="Times New Roman"/>
@@ -5393,21 +5439,21 @@
         </w:rPr>
         <w:t>ement</w:t>
       </w:r>
-      <w:commentRangeEnd w:id="130"/>
+      <w:commentRangeEnd w:id="128"/>
       <w:r>
         <w:rPr>
           <w:rStyle w:val="CommentReference"/>
           <w:rFonts w:asciiTheme="minorHAnsi" w:hAnsiTheme="minorHAnsi" w:cstheme="minorBidi"/>
         </w:rPr>
-        <w:commentReference w:id="130"/>
-      </w:r>
-      <w:commentRangeEnd w:id="131"/>
+        <w:commentReference w:id="128"/>
+      </w:r>
+      <w:commentRangeEnd w:id="129"/>
       <w:r>
         <w:rPr>
           <w:rStyle w:val="CommentReference"/>
           <w:rFonts w:asciiTheme="minorHAnsi" w:hAnsiTheme="minorHAnsi" w:cstheme="minorBidi"/>
         </w:rPr>
-        <w:commentReference w:id="131"/>
+        <w:commentReference w:id="129"/>
       </w:r>
       <w:r>
         <w:rPr>
@@ -5476,7 +5522,7 @@
         </w:numPr>
         <w:spacing w:after="0" w:line="240" w:lineRule="auto"/>
         <w:rPr>
-          <w:ins w:id="133" w:author="mitadm" w:date="2019-09-11T17:51:00Z"/>
+          <w:ins w:id="131" w:author="mitadm" w:date="2019-09-11T17:51:00Z"/>
           <w:rFonts w:ascii="Times New Roman" w:hAnsi="Times New Roman" w:cs="Times New Roman"/>
           <w:sz w:val="20"/>
           <w:szCs w:val="20"/>
@@ -5489,21 +5535,21 @@
         <w:spacing w:after="0" w:line="240" w:lineRule="auto"/>
         <w:ind w:left="720"/>
         <w:rPr>
-          <w:del w:id="134" w:author="mitadm" w:date="2019-09-11T17:16:00Z"/>
-          <w:rFonts w:ascii="Times New Roman" w:hAnsi="Times New Roman" w:cs="Times New Roman"/>
-          <w:i/>
-          <w:sz w:val="20"/>
-          <w:szCs w:val="20"/>
-        </w:rPr>
-        <w:pPrChange w:id="135" w:author="mitadm" w:date="2019-09-11T23:02:00Z">
+          <w:del w:id="132" w:author="mitadm" w:date="2019-09-11T17:16:00Z"/>
+          <w:rFonts w:ascii="Times New Roman" w:hAnsi="Times New Roman" w:cs="Times New Roman"/>
+          <w:i/>
+          <w:sz w:val="20"/>
+          <w:szCs w:val="20"/>
+        </w:rPr>
+        <w:pPrChange w:id="133" w:author="mitadm" w:date="2019-09-11T23:02:00Z">
           <w:pPr>
             <w:pStyle w:val="Style1"/>
             <w:spacing w:after="0" w:line="240" w:lineRule="auto"/>
           </w:pPr>
         </w:pPrChange>
       </w:pPr>
-      <w:commentRangeStart w:id="136"/>
-      <w:del w:id="137" w:author="mitadm" w:date="2019-09-11T17:16:00Z">
+      <w:commentRangeStart w:id="134"/>
+      <w:del w:id="135" w:author="mitadm" w:date="2019-09-11T17:16:00Z">
         <w:r>
           <w:rPr>
             <w:rFonts w:ascii="Times New Roman" w:hAnsi="Times New Roman" w:cs="Times New Roman"/>
@@ -5629,12 +5675,12 @@
         <w:spacing w:after="0" w:line="240" w:lineRule="auto"/>
         <w:ind w:left="720"/>
         <w:rPr>
-          <w:del w:id="138" w:author="mitadm" w:date="2019-09-11T17:16:00Z"/>
-          <w:rFonts w:ascii="Times New Roman" w:hAnsi="Times New Roman" w:cs="Times New Roman"/>
-          <w:sz w:val="20"/>
-          <w:szCs w:val="20"/>
-        </w:rPr>
-        <w:pPrChange w:id="139" w:author="mitadm" w:date="2019-09-11T23:02:00Z">
+          <w:del w:id="136" w:author="mitadm" w:date="2019-09-11T17:16:00Z"/>
+          <w:rFonts w:ascii="Times New Roman" w:hAnsi="Times New Roman" w:cs="Times New Roman"/>
+          <w:sz w:val="20"/>
+          <w:szCs w:val="20"/>
+        </w:rPr>
+        <w:pPrChange w:id="137" w:author="mitadm" w:date="2019-09-11T23:02:00Z">
           <w:pPr>
             <w:pStyle w:val="Style1"/>
             <w:numPr>
@@ -5645,7 +5691,7 @@
           </w:pPr>
         </w:pPrChange>
       </w:pPr>
-      <w:del w:id="140" w:author="mitadm" w:date="2019-09-11T17:16:00Z">
+      <w:del w:id="138" w:author="mitadm" w:date="2019-09-11T17:16:00Z">
         <w:r>
           <w:rPr>
             <w:rFonts w:ascii="Times New Roman" w:hAnsi="Times New Roman" w:cs="Times New Roman"/>
@@ -5751,12 +5797,12 @@
         <w:spacing w:after="0" w:line="240" w:lineRule="auto"/>
         <w:ind w:left="720"/>
         <w:rPr>
-          <w:del w:id="141" w:author="mitadm" w:date="2019-09-11T17:16:00Z"/>
-          <w:rFonts w:ascii="Times New Roman" w:hAnsi="Times New Roman" w:cs="Times New Roman"/>
-          <w:sz w:val="20"/>
-          <w:szCs w:val="20"/>
-        </w:rPr>
-        <w:pPrChange w:id="142" w:author="mitadm" w:date="2019-09-11T23:02:00Z">
+          <w:del w:id="139" w:author="mitadm" w:date="2019-09-11T17:16:00Z"/>
+          <w:rFonts w:ascii="Times New Roman" w:hAnsi="Times New Roman" w:cs="Times New Roman"/>
+          <w:sz w:val="20"/>
+          <w:szCs w:val="20"/>
+        </w:rPr>
+        <w:pPrChange w:id="140" w:author="mitadm" w:date="2019-09-11T23:02:00Z">
           <w:pPr>
             <w:pStyle w:val="Style1"/>
             <w:numPr>
@@ -5767,7 +5813,7 @@
           </w:pPr>
         </w:pPrChange>
       </w:pPr>
-      <w:del w:id="143" w:author="mitadm" w:date="2019-09-11T17:16:00Z">
+      <w:del w:id="141" w:author="mitadm" w:date="2019-09-11T17:16:00Z">
         <w:r>
           <w:rPr>
             <w:rFonts w:ascii="Times New Roman" w:hAnsi="Times New Roman" w:cs="Times New Roman"/>
@@ -5826,7 +5872,7 @@
         </w:r>
       </w:del>
     </w:p>
-    <w:commentRangeEnd w:id="136"/>
+    <w:commentRangeEnd w:id="134"/>
     <w:p>
       <w:pPr>
         <w:pStyle w:val="Style1"/>
@@ -5837,7 +5883,7 @@
           <w:sz w:val="20"/>
           <w:szCs w:val="20"/>
         </w:rPr>
-        <w:pPrChange w:id="144" w:author="mitadm" w:date="2019-09-11T23:02:00Z">
+        <w:pPrChange w:id="142" w:author="mitadm" w:date="2019-09-11T23:02:00Z">
           <w:pPr>
             <w:pStyle w:val="Style1"/>
             <w:spacing w:after="0" w:line="240" w:lineRule="auto"/>
@@ -5849,7 +5895,7 @@
           <w:rStyle w:val="CommentReference"/>
           <w:rFonts w:asciiTheme="minorHAnsi" w:hAnsiTheme="minorHAnsi" w:cstheme="minorBidi"/>
         </w:rPr>
-        <w:commentReference w:id="136"/>
+        <w:commentReference w:id="134"/>
       </w:r>
     </w:p>
     <w:p>
@@ -5896,11 +5942,22 @@
         </w:numPr>
         <w:spacing w:after="0" w:line="240" w:lineRule="auto"/>
         <w:rPr>
-          <w:rFonts w:ascii="Times New Roman" w:hAnsi="Times New Roman" w:cs="Times New Roman"/>
-          <w:sz w:val="20"/>
-          <w:szCs w:val="20"/>
-        </w:rPr>
-      </w:pPr>
+          <w:ins w:id="143" w:author="mitadm" w:date="2019-09-19T23:31:00Z"/>
+          <w:rFonts w:ascii="Times New Roman" w:hAnsi="Times New Roman" w:cs="Times New Roman"/>
+          <w:sz w:val="20"/>
+          <w:szCs w:val="20"/>
+        </w:rPr>
+      </w:pPr>
+      <w:ins w:id="144" w:author="mitadm" w:date="2019-09-19T23:29:00Z">
+        <w:r>
+          <w:rPr>
+            <w:rFonts w:ascii="Times New Roman" w:hAnsi="Times New Roman" w:cs="Times New Roman"/>
+            <w:sz w:val="20"/>
+            <w:szCs w:val="20"/>
+          </w:rPr>
+          <w:t xml:space="preserve">MIT </w:t>
+        </w:r>
+      </w:ins>
       <w:commentRangeStart w:id="145"/>
       <w:r>
         <w:rPr>
@@ -5926,14 +5983,26 @@
         </w:rPr>
         <w:t>Scholar</w:t>
       </w:r>
-      <w:r>
-        <w:rPr>
-          <w:rFonts w:ascii="Times New Roman" w:hAnsi="Times New Roman" w:cs="Times New Roman"/>
-          <w:sz w:val="20"/>
-          <w:szCs w:val="20"/>
-        </w:rPr>
-        <w:tab/>
-      </w:r>
+      <w:ins w:id="146" w:author="mitadm" w:date="2019-09-19T23:29:00Z">
+        <w:r>
+          <w:rPr>
+            <w:rFonts w:ascii="Times New Roman" w:hAnsi="Times New Roman" w:cs="Times New Roman"/>
+            <w:sz w:val="20"/>
+            <w:szCs w:val="20"/>
+          </w:rPr>
+          <w:t xml:space="preserve"> </w:t>
+        </w:r>
+      </w:ins>
+      <w:del w:id="147" w:author="mitadm" w:date="2019-09-19T23:29:00Z">
+        <w:r>
+          <w:rPr>
+            <w:rFonts w:ascii="Times New Roman" w:hAnsi="Times New Roman" w:cs="Times New Roman"/>
+            <w:sz w:val="20"/>
+            <w:szCs w:val="20"/>
+          </w:rPr>
+          <w:tab/>
+        </w:r>
+      </w:del>
       <w:r>
         <w:rPr>
           <w:rFonts w:ascii="Times New Roman" w:hAnsi="Times New Roman" w:cs="Times New Roman"/>
@@ -5991,7 +6060,7 @@
         <w:tab/>
         <w:t xml:space="preserve">     </w:t>
       </w:r>
-      <w:del w:id="146" w:author="mitadm" w:date="2019-09-11T23:17:00Z">
+      <w:del w:id="148" w:author="mitadm" w:date="2019-09-11T23:17:00Z">
         <w:r>
           <w:rPr>
             <w:rFonts w:ascii="Times New Roman" w:hAnsi="Times New Roman" w:cs="Times New Roman"/>
@@ -6001,8 +6070,8 @@
           <w:delText xml:space="preserve">   </w:delText>
         </w:r>
       </w:del>
-      <w:ins w:id="147" w:author="Marco Rivera" w:date="2018-08-02T18:33:00Z">
-        <w:del w:id="148" w:author="mitadm" w:date="2019-09-11T23:17:00Z">
+      <w:ins w:id="149" w:author="Marco Rivera" w:date="2018-08-02T18:33:00Z">
+        <w:del w:id="150" w:author="mitadm" w:date="2019-09-11T23:17:00Z">
           <w:r>
             <w:rPr>
               <w:rFonts w:ascii="Times New Roman" w:hAnsi="Times New Roman" w:cs="Times New Roman"/>
@@ -6021,7 +6090,7 @@
         </w:rPr>
         <w:t xml:space="preserve">2016 </w:t>
       </w:r>
-      <w:del w:id="149" w:author="Marco Rivera" w:date="2018-08-02T18:33:00Z">
+      <w:del w:id="151" w:author="Marco Rivera" w:date="2018-08-02T18:33:00Z">
         <w:r>
           <w:rPr>
             <w:rFonts w:ascii="Times New Roman" w:hAnsi="Times New Roman" w:cs="Times New Roman"/>
@@ -6031,16 +6100,28 @@
           <w:delText>–</w:delText>
         </w:r>
       </w:del>
-      <w:ins w:id="150" w:author="Marco Rivera" w:date="2018-08-02T18:33:00Z">
-        <w:r>
-          <w:rPr>
-            <w:rFonts w:ascii="Times New Roman" w:hAnsi="Times New Roman" w:cs="Times New Roman"/>
-            <w:sz w:val="20"/>
-            <w:szCs w:val="20"/>
-          </w:rPr>
-          <w:t>-</w:t>
-        </w:r>
+      <w:ins w:id="152" w:author="Marco Rivera" w:date="2018-08-02T18:33:00Z">
+        <w:del w:id="153" w:author="mitadm" w:date="2019-09-19T23:31:00Z">
+          <w:r>
+            <w:rPr>
+              <w:rFonts w:ascii="Times New Roman" w:hAnsi="Times New Roman" w:cs="Times New Roman"/>
+              <w:sz w:val="20"/>
+              <w:szCs w:val="20"/>
+            </w:rPr>
+            <w:delText>-</w:delText>
+          </w:r>
+        </w:del>
       </w:ins>
+      <w:ins w:id="154" w:author="mitadm" w:date="2019-09-19T23:31:00Z">
+        <w:r>
+          <w:rPr>
+            <w:rFonts w:ascii="Times New Roman" w:hAnsi="Times New Roman" w:cs="Times New Roman"/>
+            <w:sz w:val="20"/>
+            <w:szCs w:val="20"/>
+          </w:rPr>
+          <w:t>–</w:t>
+        </w:r>
+      </w:ins>
       <w:r>
         <w:rPr>
           <w:rFonts w:ascii="Times New Roman" w:hAnsi="Times New Roman" w:cs="Times New Roman"/>
@@ -6049,7 +6130,7 @@
         </w:rPr>
         <w:t xml:space="preserve"> </w:t>
       </w:r>
-      <w:del w:id="151" w:author="mitadm" w:date="2019-09-11T23:17:00Z">
+      <w:del w:id="155" w:author="mitadm" w:date="2019-09-11T23:17:00Z">
         <w:r>
           <w:rPr>
             <w:rFonts w:ascii="Times New Roman" w:hAnsi="Times New Roman" w:cs="Times New Roman"/>
@@ -6059,7 +6140,7 @@
           <w:delText>2018</w:delText>
         </w:r>
       </w:del>
-      <w:ins w:id="152" w:author="mitadm" w:date="2019-09-11T23:17:00Z">
+      <w:ins w:id="156" w:author="mitadm" w:date="2019-09-11T23:17:00Z">
         <w:r>
           <w:rPr>
             <w:rFonts w:ascii="Times New Roman" w:hAnsi="Times New Roman" w:cs="Times New Roman"/>
@@ -6084,112 +6165,117 @@
           <w:szCs w:val="20"/>
         </w:rPr>
       </w:pPr>
-      <w:r>
-        <w:rPr>
-          <w:rFonts w:ascii="Times New Roman" w:hAnsi="Times New Roman" w:cs="Times New Roman"/>
-          <w:sz w:val="20"/>
-          <w:szCs w:val="20"/>
-        </w:rPr>
-        <w:t>TMSCA Number Sense</w:t>
-      </w:r>
-      <w:r>
-        <w:rPr>
-          <w:rFonts w:ascii="Times New Roman" w:hAnsi="Times New Roman" w:cs="Times New Roman"/>
-          <w:sz w:val="20"/>
-          <w:szCs w:val="20"/>
-        </w:rPr>
-        <w:t xml:space="preserve"> Mental Mathematics</w:t>
-      </w:r>
-      <w:r>
-        <w:rPr>
-          <w:rFonts w:ascii="Times New Roman" w:hAnsi="Times New Roman" w:cs="Times New Roman"/>
-          <w:sz w:val="20"/>
-          <w:szCs w:val="20"/>
-        </w:rPr>
-        <w:t xml:space="preserve"> State 2</w:t>
-      </w:r>
-      <w:r>
-        <w:rPr>
-          <w:rFonts w:ascii="Times New Roman" w:hAnsi="Times New Roman" w:cs="Times New Roman"/>
-          <w:sz w:val="20"/>
-          <w:szCs w:val="20"/>
-          <w:vertAlign w:val="superscript"/>
-        </w:rPr>
-        <w:t>nd</w:t>
-      </w:r>
-      <w:r>
-        <w:rPr>
-          <w:rFonts w:ascii="Times New Roman" w:hAnsi="Times New Roman" w:cs="Times New Roman"/>
-          <w:sz w:val="20"/>
-          <w:szCs w:val="20"/>
-        </w:rPr>
-        <w:t xml:space="preserve"> highest score in Texas </w:t>
-      </w:r>
-      <w:r>
-        <w:rPr>
-          <w:rFonts w:ascii="Times New Roman" w:hAnsi="Times New Roman" w:cs="Times New Roman"/>
-          <w:sz w:val="20"/>
-          <w:szCs w:val="20"/>
-        </w:rPr>
-        <w:t>(Individual)</w:t>
-      </w:r>
-      <w:r>
-        <w:rPr>
-          <w:rFonts w:ascii="Times New Roman" w:hAnsi="Times New Roman" w:cs="Times New Roman"/>
-          <w:sz w:val="20"/>
-          <w:szCs w:val="20"/>
-        </w:rPr>
-        <w:tab/>
-        <w:t xml:space="preserve">                                     </w:t>
-      </w:r>
-      <w:ins w:id="153" w:author="Marco Rivera" w:date="2018-08-02T18:33:00Z">
-        <w:r>
-          <w:rPr>
-            <w:rFonts w:ascii="Times New Roman" w:hAnsi="Times New Roman" w:cs="Times New Roman"/>
-            <w:sz w:val="20"/>
-            <w:szCs w:val="20"/>
-          </w:rPr>
-          <w:t xml:space="preserve"> </w:t>
+      <w:ins w:id="157" w:author="mitadm" w:date="2019-09-19T23:31:00Z">
+        <w:r>
+          <w:rPr>
+            <w:rFonts w:ascii="Times New Roman" w:hAnsi="Times New Roman" w:cs="Times New Roman"/>
+            <w:sz w:val="20"/>
+            <w:szCs w:val="20"/>
+          </w:rPr>
+          <w:t>Questbridge Scholar</w:t>
+        </w:r>
+        <w:r>
+          <w:rPr>
+            <w:rFonts w:ascii="Times New Roman" w:hAnsi="Times New Roman" w:cs="Times New Roman"/>
+            <w:sz w:val="20"/>
+            <w:szCs w:val="20"/>
+          </w:rPr>
+          <w:tab/>
+        </w:r>
+        <w:r>
+          <w:rPr>
+            <w:rFonts w:ascii="Times New Roman" w:hAnsi="Times New Roman" w:cs="Times New Roman"/>
+            <w:sz w:val="20"/>
+            <w:szCs w:val="20"/>
+          </w:rPr>
+          <w:tab/>
+        </w:r>
+        <w:r>
+          <w:rPr>
+            <w:rFonts w:ascii="Times New Roman" w:hAnsi="Times New Roman" w:cs="Times New Roman"/>
+            <w:sz w:val="20"/>
+            <w:szCs w:val="20"/>
+          </w:rPr>
+          <w:tab/>
+        </w:r>
+        <w:r>
+          <w:rPr>
+            <w:rFonts w:ascii="Times New Roman" w:hAnsi="Times New Roman" w:cs="Times New Roman"/>
+            <w:sz w:val="20"/>
+            <w:szCs w:val="20"/>
+          </w:rPr>
+          <w:tab/>
+        </w:r>
+        <w:r>
+          <w:rPr>
+            <w:rFonts w:ascii="Times New Roman" w:hAnsi="Times New Roman" w:cs="Times New Roman"/>
+            <w:sz w:val="20"/>
+            <w:szCs w:val="20"/>
+          </w:rPr>
+          <w:tab/>
+        </w:r>
+        <w:r>
+          <w:rPr>
+            <w:rFonts w:ascii="Times New Roman" w:hAnsi="Times New Roman" w:cs="Times New Roman"/>
+            <w:sz w:val="20"/>
+            <w:szCs w:val="20"/>
+          </w:rPr>
+          <w:tab/>
+        </w:r>
+        <w:r>
+          <w:rPr>
+            <w:rFonts w:ascii="Times New Roman" w:hAnsi="Times New Roman" w:cs="Times New Roman"/>
+            <w:sz w:val="20"/>
+            <w:szCs w:val="20"/>
+          </w:rPr>
+          <w:tab/>
+        </w:r>
+        <w:r>
+          <w:rPr>
+            <w:rFonts w:ascii="Times New Roman" w:hAnsi="Times New Roman" w:cs="Times New Roman"/>
+            <w:sz w:val="20"/>
+            <w:szCs w:val="20"/>
+          </w:rPr>
+          <w:tab/>
+        </w:r>
+        <w:r>
+          <w:rPr>
+            <w:rFonts w:ascii="Times New Roman" w:hAnsi="Times New Roman" w:cs="Times New Roman"/>
+            <w:sz w:val="20"/>
+            <w:szCs w:val="20"/>
+          </w:rPr>
+          <w:tab/>
+        </w:r>
+        <w:r>
+          <w:rPr>
+            <w:rFonts w:ascii="Times New Roman" w:hAnsi="Times New Roman" w:cs="Times New Roman"/>
+            <w:sz w:val="20"/>
+            <w:szCs w:val="20"/>
+          </w:rPr>
+          <w:tab/>
+          <w:t xml:space="preserve">     2016</w:t>
         </w:r>
       </w:ins>
-      <w:del w:id="154" w:author="Marco Rivera" w:date="2018-08-02T18:33:00Z">
-        <w:r>
-          <w:rPr>
-            <w:rFonts w:ascii="Times New Roman" w:hAnsi="Times New Roman" w:cs="Times New Roman"/>
-            <w:sz w:val="20"/>
-            <w:szCs w:val="20"/>
-          </w:rPr>
-          <w:delText xml:space="preserve"> </w:delText>
-        </w:r>
-      </w:del>
-      <w:del w:id="155" w:author="Marco Rivera" w:date="2018-08-02T18:32:00Z">
-        <w:r>
-          <w:rPr>
-            <w:rFonts w:ascii="Times New Roman" w:hAnsi="Times New Roman" w:cs="Times New Roman"/>
-            <w:sz w:val="20"/>
-            <w:szCs w:val="20"/>
-          </w:rPr>
-          <w:delText xml:space="preserve">           </w:delText>
-        </w:r>
-      </w:del>
-      <w:ins w:id="156" w:author="Marco Rivera" w:date="2018-08-02T18:32:00Z">
-        <w:r>
-          <w:rPr>
-            <w:rFonts w:ascii="Times New Roman" w:hAnsi="Times New Roman" w:cs="Times New Roman"/>
-            <w:sz w:val="20"/>
-            <w:szCs w:val="20"/>
-          </w:rPr>
-          <w:t xml:space="preserve">2015 - </w:t>
+      <w:ins w:id="158" w:author="mitadm" w:date="2019-09-19T23:32:00Z">
+        <w:r>
+          <w:rPr>
+            <w:rFonts w:ascii="Times New Roman" w:hAnsi="Times New Roman" w:cs="Times New Roman"/>
+            <w:sz w:val="20"/>
+            <w:szCs w:val="20"/>
+          </w:rPr>
+          <w:t xml:space="preserve"> – </w:t>
         </w:r>
       </w:ins>
-      <w:r>
-        <w:rPr>
-          <w:rFonts w:ascii="Times New Roman" w:hAnsi="Times New Roman" w:cs="Times New Roman"/>
-          <w:sz w:val="20"/>
-          <w:szCs w:val="20"/>
-        </w:rPr>
-        <w:t>2016</w:t>
-      </w:r>
+      <w:ins w:id="159" w:author="mitadm" w:date="2019-09-19T23:31:00Z">
+        <w:r>
+          <w:rPr>
+            <w:rFonts w:ascii="Times New Roman" w:hAnsi="Times New Roman" w:cs="Times New Roman"/>
+            <w:sz w:val="20"/>
+            <w:szCs w:val="20"/>
+          </w:rPr>
+          <w:t>Present</w:t>
+        </w:r>
+      </w:ins>
     </w:p>
     <w:p>
       <w:pPr>
@@ -6200,29 +6286,80 @@
         </w:numPr>
         <w:spacing w:after="0" w:line="240" w:lineRule="auto"/>
         <w:rPr>
-          <w:del w:id="157" w:author="Marco Rivera" w:date="2018-08-02T18:32:00Z"/>
-          <w:rFonts w:ascii="Times New Roman" w:hAnsi="Times New Roman" w:cs="Times New Roman"/>
-          <w:sz w:val="20"/>
-          <w:szCs w:val="20"/>
-        </w:rPr>
-      </w:pPr>
-      <w:del w:id="158" w:author="Marco Rivera" w:date="2018-08-02T18:32:00Z">
-        <w:r>
-          <w:rPr>
-            <w:rFonts w:ascii="Times New Roman" w:hAnsi="Times New Roman" w:cs="Times New Roman"/>
-            <w:sz w:val="20"/>
-            <w:szCs w:val="20"/>
-          </w:rPr>
-          <w:delText>UIL N</w:delText>
-        </w:r>
-        <w:r>
-          <w:rPr>
-            <w:rFonts w:ascii="Times New Roman" w:hAnsi="Times New Roman" w:cs="Times New Roman"/>
-            <w:sz w:val="20"/>
-            <w:szCs w:val="20"/>
-          </w:rPr>
-          <w:delText>umber Sense Mental Mathematics</w:delText>
-        </w:r>
+          <w:rFonts w:ascii="Times New Roman" w:hAnsi="Times New Roman" w:cs="Times New Roman"/>
+          <w:sz w:val="20"/>
+          <w:szCs w:val="20"/>
+        </w:rPr>
+      </w:pPr>
+      <w:r>
+        <w:rPr>
+          <w:rFonts w:ascii="Times New Roman" w:hAnsi="Times New Roman" w:cs="Times New Roman"/>
+          <w:sz w:val="20"/>
+          <w:szCs w:val="20"/>
+        </w:rPr>
+        <w:t>TMSCA Number Sense</w:t>
+      </w:r>
+      <w:r>
+        <w:rPr>
+          <w:rFonts w:ascii="Times New Roman" w:hAnsi="Times New Roman" w:cs="Times New Roman"/>
+          <w:sz w:val="20"/>
+          <w:szCs w:val="20"/>
+        </w:rPr>
+        <w:t xml:space="preserve"> Mental Mathematics</w:t>
+      </w:r>
+      <w:r>
+        <w:rPr>
+          <w:rFonts w:ascii="Times New Roman" w:hAnsi="Times New Roman" w:cs="Times New Roman"/>
+          <w:sz w:val="20"/>
+          <w:szCs w:val="20"/>
+        </w:rPr>
+        <w:t xml:space="preserve"> State 2</w:t>
+      </w:r>
+      <w:r>
+        <w:rPr>
+          <w:rFonts w:ascii="Times New Roman" w:hAnsi="Times New Roman" w:cs="Times New Roman"/>
+          <w:sz w:val="20"/>
+          <w:szCs w:val="20"/>
+          <w:vertAlign w:val="superscript"/>
+        </w:rPr>
+        <w:t>nd</w:t>
+      </w:r>
+      <w:r>
+        <w:rPr>
+          <w:rFonts w:ascii="Times New Roman" w:hAnsi="Times New Roman" w:cs="Times New Roman"/>
+          <w:sz w:val="20"/>
+          <w:szCs w:val="20"/>
+        </w:rPr>
+        <w:t xml:space="preserve"> highest score in Texas </w:t>
+      </w:r>
+      <w:r>
+        <w:rPr>
+          <w:rFonts w:ascii="Times New Roman" w:hAnsi="Times New Roman" w:cs="Times New Roman"/>
+          <w:sz w:val="20"/>
+          <w:szCs w:val="20"/>
+        </w:rPr>
+        <w:t>(Individual)</w:t>
+      </w:r>
+      <w:r>
+        <w:rPr>
+          <w:rFonts w:ascii="Times New Roman" w:hAnsi="Times New Roman" w:cs="Times New Roman"/>
+          <w:sz w:val="20"/>
+          <w:szCs w:val="20"/>
+        </w:rPr>
+        <w:tab/>
+        <w:t xml:space="preserve">                                     </w:t>
+      </w:r>
+      <w:ins w:id="160" w:author="Marco Rivera" w:date="2018-08-02T18:33:00Z">
+        <w:r>
+          <w:rPr>
+            <w:rFonts w:ascii="Times New Roman" w:hAnsi="Times New Roman" w:cs="Times New Roman"/>
+            <w:sz w:val="20"/>
+            <w:szCs w:val="20"/>
+          </w:rPr>
+          <w:t xml:space="preserve"> </w:t>
+        </w:r>
+      </w:ins>
+      <w:del w:id="161" w:author="Marco Rivera" w:date="2018-08-02T18:33:00Z">
         <w:r>
           <w:rPr>
             <w:rFonts w:ascii="Times New Roman" w:hAnsi="Times New Roman" w:cs="Times New Roman"/>
@@ -6231,168 +6368,35 @@
           </w:rPr>
           <w:delText xml:space="preserve"> </w:delText>
         </w:r>
-        <w:r>
-          <w:rPr>
-            <w:rFonts w:ascii="Times New Roman" w:hAnsi="Times New Roman" w:cs="Times New Roman"/>
-            <w:sz w:val="20"/>
-            <w:szCs w:val="20"/>
-          </w:rPr>
-          <w:delText xml:space="preserve">State Champion </w:delText>
-        </w:r>
-        <w:r>
-          <w:rPr>
-            <w:rFonts w:ascii="Times New Roman" w:hAnsi="Times New Roman" w:cs="Times New Roman"/>
-            <w:sz w:val="20"/>
-            <w:szCs w:val="20"/>
-          </w:rPr>
-          <w:delText>(</w:delText>
-        </w:r>
-        <w:r>
-          <w:rPr>
-            <w:rFonts w:ascii="Times New Roman" w:hAnsi="Times New Roman" w:cs="Times New Roman"/>
-            <w:sz w:val="20"/>
-            <w:szCs w:val="20"/>
-          </w:rPr>
-          <w:delText>1</w:delText>
-        </w:r>
-        <w:r>
-          <w:rPr>
-            <w:rFonts w:ascii="Times New Roman" w:hAnsi="Times New Roman" w:cs="Times New Roman"/>
-            <w:sz w:val="20"/>
-            <w:szCs w:val="20"/>
-            <w:vertAlign w:val="superscript"/>
-          </w:rPr>
-          <w:delText>st</w:delText>
-        </w:r>
-        <w:r>
-          <w:rPr>
-            <w:rFonts w:ascii="Times New Roman" w:hAnsi="Times New Roman" w:cs="Times New Roman"/>
-            <w:sz w:val="20"/>
-            <w:szCs w:val="20"/>
-          </w:rPr>
-          <w:delText xml:space="preserve"> place </w:delText>
-        </w:r>
-        <w:r>
-          <w:rPr>
-            <w:rFonts w:ascii="Times New Roman" w:hAnsi="Times New Roman" w:cs="Times New Roman"/>
-            <w:sz w:val="20"/>
-            <w:szCs w:val="20"/>
-          </w:rPr>
-          <w:delText>Team)</w:delText>
-        </w:r>
-        <w:r>
-          <w:rPr>
-            <w:rFonts w:ascii="Times New Roman" w:hAnsi="Times New Roman" w:cs="Times New Roman"/>
-            <w:sz w:val="20"/>
-            <w:szCs w:val="20"/>
-          </w:rPr>
-          <w:tab/>
-        </w:r>
-        <w:r>
-          <w:rPr>
-            <w:rFonts w:ascii="Times New Roman" w:hAnsi="Times New Roman" w:cs="Times New Roman"/>
-            <w:sz w:val="20"/>
-            <w:szCs w:val="20"/>
-          </w:rPr>
-          <w:tab/>
-        </w:r>
-        <w:r>
-          <w:rPr>
-            <w:rFonts w:ascii="Times New Roman" w:hAnsi="Times New Roman" w:cs="Times New Roman"/>
-            <w:sz w:val="20"/>
-            <w:szCs w:val="20"/>
-          </w:rPr>
-          <w:tab/>
-        </w:r>
-        <w:r>
-          <w:rPr>
-            <w:rFonts w:ascii="Times New Roman" w:hAnsi="Times New Roman" w:cs="Times New Roman"/>
-            <w:sz w:val="20"/>
-            <w:szCs w:val="20"/>
-          </w:rPr>
-          <w:delText xml:space="preserve">               </w:delText>
-        </w:r>
-        <w:r>
-          <w:rPr>
-            <w:rFonts w:ascii="Times New Roman" w:hAnsi="Times New Roman" w:cs="Times New Roman"/>
-            <w:sz w:val="20"/>
-            <w:szCs w:val="20"/>
-          </w:rPr>
-          <w:softHyphen/>
-        </w:r>
-        <w:r>
-          <w:rPr>
-            <w:rFonts w:ascii="Times New Roman" w:hAnsi="Times New Roman" w:cs="Times New Roman"/>
-            <w:sz w:val="20"/>
-            <w:szCs w:val="20"/>
-          </w:rPr>
-          <w:softHyphen/>
-        </w:r>
-        <w:r>
-          <w:rPr>
-            <w:rFonts w:ascii="Times New Roman" w:hAnsi="Times New Roman" w:cs="Times New Roman"/>
-            <w:sz w:val="20"/>
-            <w:szCs w:val="20"/>
-          </w:rPr>
-          <w:softHyphen/>
-        </w:r>
-        <w:r>
-          <w:rPr>
-            <w:rFonts w:ascii="Times New Roman" w:hAnsi="Times New Roman" w:cs="Times New Roman"/>
-            <w:sz w:val="20"/>
-            <w:szCs w:val="20"/>
-          </w:rPr>
-          <w:softHyphen/>
-        </w:r>
-        <w:r>
-          <w:rPr>
-            <w:rFonts w:ascii="Times New Roman" w:hAnsi="Times New Roman" w:cs="Times New Roman"/>
-            <w:sz w:val="20"/>
-            <w:szCs w:val="20"/>
-          </w:rPr>
-          <w:delText xml:space="preserve">        </w:delText>
-        </w:r>
-        <w:r>
-          <w:rPr>
-            <w:rFonts w:ascii="Times New Roman" w:hAnsi="Times New Roman" w:cs="Times New Roman"/>
-            <w:sz w:val="20"/>
-            <w:szCs w:val="20"/>
-          </w:rPr>
-          <w:delText>2014</w:delText>
-        </w:r>
-        <w:r>
-          <w:rPr>
-            <w:rFonts w:ascii="Times New Roman" w:hAnsi="Times New Roman" w:cs="Times New Roman"/>
-            <w:sz w:val="20"/>
-            <w:szCs w:val="20"/>
-          </w:rPr>
-          <w:delText xml:space="preserve"> </w:delText>
-        </w:r>
-        <w:r>
-          <w:rPr>
-            <w:rFonts w:ascii="Times New Roman" w:hAnsi="Times New Roman" w:cs="Times New Roman"/>
-            <w:sz w:val="20"/>
-            <w:szCs w:val="20"/>
-          </w:rPr>
-          <w:delText>–</w:delText>
-        </w:r>
-        <w:r>
-          <w:rPr>
-            <w:rFonts w:ascii="Times New Roman" w:hAnsi="Times New Roman" w:cs="Times New Roman"/>
-            <w:sz w:val="20"/>
-            <w:szCs w:val="20"/>
-          </w:rPr>
-          <w:delText xml:space="preserve"> </w:delText>
-        </w:r>
-        <w:r>
-          <w:rPr>
-            <w:rFonts w:ascii="Times New Roman" w:hAnsi="Times New Roman" w:cs="Times New Roman"/>
-            <w:sz w:val="20"/>
-            <w:szCs w:val="20"/>
-          </w:rPr>
-          <w:delText>2016</w:delText>
-        </w:r>
       </w:del>
+      <w:del w:id="162" w:author="Marco Rivera" w:date="2018-08-02T18:32:00Z">
+        <w:r>
+          <w:rPr>
+            <w:rFonts w:ascii="Times New Roman" w:hAnsi="Times New Roman" w:cs="Times New Roman"/>
+            <w:sz w:val="20"/>
+            <w:szCs w:val="20"/>
+          </w:rPr>
+          <w:delText xml:space="preserve">           </w:delText>
+        </w:r>
+      </w:del>
+      <w:ins w:id="163" w:author="Marco Rivera" w:date="2018-08-02T18:32:00Z">
+        <w:r>
+          <w:rPr>
+            <w:rFonts w:ascii="Times New Roman" w:hAnsi="Times New Roman" w:cs="Times New Roman"/>
+            <w:sz w:val="20"/>
+            <w:szCs w:val="20"/>
+          </w:rPr>
+          <w:t xml:space="preserve">2015 - </w:t>
+        </w:r>
+      </w:ins>
+      <w:r>
+        <w:rPr>
+          <w:rFonts w:ascii="Times New Roman" w:hAnsi="Times New Roman" w:cs="Times New Roman"/>
+          <w:sz w:val="20"/>
+          <w:szCs w:val="20"/>
+        </w:rPr>
+        <w:t>2016</w:t>
+      </w:r>
     </w:p>
     <w:p>
       <w:pPr>
@@ -6403,138 +6407,174 @@
         </w:numPr>
         <w:spacing w:after="0" w:line="240" w:lineRule="auto"/>
         <w:rPr>
-          <w:del w:id="159" w:author="mitadm" w:date="2019-09-11T17:50:00Z"/>
-          <w:rFonts w:ascii="Times New Roman" w:hAnsi="Times New Roman" w:cs="Times New Roman"/>
-          <w:sz w:val="20"/>
-          <w:szCs w:val="20"/>
-        </w:rPr>
-      </w:pPr>
-      <w:r>
-        <w:rPr>
-          <w:rFonts w:ascii="Times New Roman" w:hAnsi="Times New Roman" w:cs="Times New Roman"/>
-          <w:sz w:val="20"/>
-          <w:szCs w:val="20"/>
-        </w:rPr>
-        <w:t>AP Scholar with Distinction</w:t>
-      </w:r>
-      <w:r>
-        <w:rPr>
-          <w:rFonts w:ascii="Times New Roman" w:hAnsi="Times New Roman" w:cs="Times New Roman"/>
-          <w:sz w:val="20"/>
-          <w:szCs w:val="20"/>
-        </w:rPr>
-        <w:t xml:space="preserve"> </w:t>
-      </w:r>
-      <w:r>
-        <w:rPr>
-          <w:rFonts w:ascii="Times New Roman" w:hAnsi="Times New Roman" w:cs="Times New Roman"/>
-          <w:sz w:val="20"/>
-          <w:szCs w:val="20"/>
-        </w:rPr>
-        <w:tab/>
-      </w:r>
-      <w:r>
-        <w:rPr>
-          <w:rFonts w:ascii="Times New Roman" w:hAnsi="Times New Roman" w:cs="Times New Roman"/>
-          <w:sz w:val="20"/>
-          <w:szCs w:val="20"/>
-        </w:rPr>
-        <w:tab/>
-      </w:r>
-      <w:r>
-        <w:rPr>
-          <w:rFonts w:ascii="Times New Roman" w:hAnsi="Times New Roman" w:cs="Times New Roman"/>
-          <w:sz w:val="20"/>
-          <w:szCs w:val="20"/>
-        </w:rPr>
-        <w:tab/>
-      </w:r>
-      <w:r>
-        <w:rPr>
-          <w:rFonts w:ascii="Times New Roman" w:hAnsi="Times New Roman" w:cs="Times New Roman"/>
-          <w:sz w:val="20"/>
-          <w:szCs w:val="20"/>
-        </w:rPr>
-        <w:tab/>
-      </w:r>
-      <w:r>
-        <w:rPr>
-          <w:rFonts w:ascii="Times New Roman" w:hAnsi="Times New Roman" w:cs="Times New Roman"/>
-          <w:sz w:val="20"/>
-          <w:szCs w:val="20"/>
-        </w:rPr>
-        <w:tab/>
-      </w:r>
-      <w:r>
-        <w:rPr>
-          <w:rFonts w:ascii="Times New Roman" w:hAnsi="Times New Roman" w:cs="Times New Roman"/>
-          <w:sz w:val="20"/>
-          <w:szCs w:val="20"/>
-        </w:rPr>
-        <w:tab/>
-      </w:r>
-      <w:r>
-        <w:rPr>
-          <w:rFonts w:ascii="Times New Roman" w:hAnsi="Times New Roman" w:cs="Times New Roman"/>
-          <w:sz w:val="20"/>
-          <w:szCs w:val="20"/>
-        </w:rPr>
-        <w:tab/>
-      </w:r>
-      <w:r>
-        <w:rPr>
-          <w:rFonts w:ascii="Times New Roman" w:hAnsi="Times New Roman" w:cs="Times New Roman"/>
-          <w:sz w:val="20"/>
-          <w:szCs w:val="20"/>
-        </w:rPr>
-        <w:tab/>
-      </w:r>
-      <w:r>
-        <w:rPr>
-          <w:rFonts w:ascii="Times New Roman" w:hAnsi="Times New Roman" w:cs="Times New Roman"/>
-          <w:sz w:val="20"/>
-          <w:szCs w:val="20"/>
-        </w:rPr>
-        <w:tab/>
-        <w:t xml:space="preserve">        </w:t>
-      </w:r>
-      <w:ins w:id="160" w:author="Marco Rivera" w:date="2018-08-02T18:33:00Z">
-        <w:r>
-          <w:rPr>
-            <w:rFonts w:ascii="Times New Roman" w:hAnsi="Times New Roman" w:cs="Times New Roman"/>
-            <w:sz w:val="20"/>
-            <w:szCs w:val="20"/>
-          </w:rPr>
-          <w:t xml:space="preserve"> </w:t>
-        </w:r>
-      </w:ins>
-      <w:r>
-        <w:rPr>
-          <w:rFonts w:ascii="Times New Roman" w:hAnsi="Times New Roman" w:cs="Times New Roman"/>
-          <w:sz w:val="20"/>
-          <w:szCs w:val="20"/>
-        </w:rPr>
-        <w:t>2014</w:t>
-      </w:r>
-      <w:r>
-        <w:rPr>
-          <w:rFonts w:ascii="Times New Roman" w:hAnsi="Times New Roman" w:cs="Times New Roman"/>
-          <w:sz w:val="20"/>
-          <w:szCs w:val="20"/>
-        </w:rPr>
-        <w:t xml:space="preserve"> </w:t>
-      </w:r>
-      <w:ins w:id="161" w:author="Marco Rivera" w:date="2018-08-02T18:33:00Z">
-        <w:r>
-          <w:rPr>
-            <w:rFonts w:ascii="Times New Roman" w:hAnsi="Times New Roman" w:cs="Times New Roman"/>
-            <w:sz w:val="20"/>
-            <w:szCs w:val="20"/>
-          </w:rPr>
-          <w:t>-</w:t>
-        </w:r>
-      </w:ins>
-      <w:del w:id="162" w:author="Marco Rivera" w:date="2018-08-02T18:33:00Z">
+          <w:del w:id="164" w:author="Marco Rivera" w:date="2018-08-02T18:32:00Z"/>
+          <w:rFonts w:ascii="Times New Roman" w:hAnsi="Times New Roman" w:cs="Times New Roman"/>
+          <w:sz w:val="20"/>
+          <w:szCs w:val="20"/>
+        </w:rPr>
+      </w:pPr>
+      <w:del w:id="165" w:author="Marco Rivera" w:date="2018-08-02T18:32:00Z">
+        <w:r>
+          <w:rPr>
+            <w:rFonts w:ascii="Times New Roman" w:hAnsi="Times New Roman" w:cs="Times New Roman"/>
+            <w:sz w:val="20"/>
+            <w:szCs w:val="20"/>
+          </w:rPr>
+          <w:delText>UIL N</w:delText>
+        </w:r>
+        <w:r>
+          <w:rPr>
+            <w:rFonts w:ascii="Times New Roman" w:hAnsi="Times New Roman" w:cs="Times New Roman"/>
+            <w:sz w:val="20"/>
+            <w:szCs w:val="20"/>
+          </w:rPr>
+          <w:delText>umber Sense Mental Mathematics</w:delText>
+        </w:r>
+        <w:r>
+          <w:rPr>
+            <w:rFonts w:ascii="Times New Roman" w:hAnsi="Times New Roman" w:cs="Times New Roman"/>
+            <w:sz w:val="20"/>
+            <w:szCs w:val="20"/>
+          </w:rPr>
+          <w:delText xml:space="preserve"> </w:delText>
+        </w:r>
+        <w:r>
+          <w:rPr>
+            <w:rFonts w:ascii="Times New Roman" w:hAnsi="Times New Roman" w:cs="Times New Roman"/>
+            <w:sz w:val="20"/>
+            <w:szCs w:val="20"/>
+          </w:rPr>
+          <w:delText xml:space="preserve">State Champion </w:delText>
+        </w:r>
+        <w:r>
+          <w:rPr>
+            <w:rFonts w:ascii="Times New Roman" w:hAnsi="Times New Roman" w:cs="Times New Roman"/>
+            <w:sz w:val="20"/>
+            <w:szCs w:val="20"/>
+          </w:rPr>
+          <w:delText>(</w:delText>
+        </w:r>
+        <w:r>
+          <w:rPr>
+            <w:rFonts w:ascii="Times New Roman" w:hAnsi="Times New Roman" w:cs="Times New Roman"/>
+            <w:sz w:val="20"/>
+            <w:szCs w:val="20"/>
+          </w:rPr>
+          <w:delText>1</w:delText>
+        </w:r>
+        <w:r>
+          <w:rPr>
+            <w:rFonts w:ascii="Times New Roman" w:hAnsi="Times New Roman" w:cs="Times New Roman"/>
+            <w:sz w:val="20"/>
+            <w:szCs w:val="20"/>
+            <w:vertAlign w:val="superscript"/>
+          </w:rPr>
+          <w:delText>st</w:delText>
+        </w:r>
+        <w:r>
+          <w:rPr>
+            <w:rFonts w:ascii="Times New Roman" w:hAnsi="Times New Roman" w:cs="Times New Roman"/>
+            <w:sz w:val="20"/>
+            <w:szCs w:val="20"/>
+          </w:rPr>
+          <w:delText xml:space="preserve"> place </w:delText>
+        </w:r>
+        <w:r>
+          <w:rPr>
+            <w:rFonts w:ascii="Times New Roman" w:hAnsi="Times New Roman" w:cs="Times New Roman"/>
+            <w:sz w:val="20"/>
+            <w:szCs w:val="20"/>
+          </w:rPr>
+          <w:delText>Team)</w:delText>
+        </w:r>
+        <w:r>
+          <w:rPr>
+            <w:rFonts w:ascii="Times New Roman" w:hAnsi="Times New Roman" w:cs="Times New Roman"/>
+            <w:sz w:val="20"/>
+            <w:szCs w:val="20"/>
+          </w:rPr>
+          <w:tab/>
+        </w:r>
+        <w:r>
+          <w:rPr>
+            <w:rFonts w:ascii="Times New Roman" w:hAnsi="Times New Roman" w:cs="Times New Roman"/>
+            <w:sz w:val="20"/>
+            <w:szCs w:val="20"/>
+          </w:rPr>
+          <w:tab/>
+        </w:r>
+        <w:r>
+          <w:rPr>
+            <w:rFonts w:ascii="Times New Roman" w:hAnsi="Times New Roman" w:cs="Times New Roman"/>
+            <w:sz w:val="20"/>
+            <w:szCs w:val="20"/>
+          </w:rPr>
+          <w:tab/>
+        </w:r>
+        <w:r>
+          <w:rPr>
+            <w:rFonts w:ascii="Times New Roman" w:hAnsi="Times New Roman" w:cs="Times New Roman"/>
+            <w:sz w:val="20"/>
+            <w:szCs w:val="20"/>
+          </w:rPr>
+          <w:delText xml:space="preserve">               </w:delText>
+        </w:r>
+        <w:r>
+          <w:rPr>
+            <w:rFonts w:ascii="Times New Roman" w:hAnsi="Times New Roman" w:cs="Times New Roman"/>
+            <w:sz w:val="20"/>
+            <w:szCs w:val="20"/>
+          </w:rPr>
+          <w:softHyphen/>
+        </w:r>
+        <w:r>
+          <w:rPr>
+            <w:rFonts w:ascii="Times New Roman" w:hAnsi="Times New Roman" w:cs="Times New Roman"/>
+            <w:sz w:val="20"/>
+            <w:szCs w:val="20"/>
+          </w:rPr>
+          <w:softHyphen/>
+        </w:r>
+        <w:r>
+          <w:rPr>
+            <w:rFonts w:ascii="Times New Roman" w:hAnsi="Times New Roman" w:cs="Times New Roman"/>
+            <w:sz w:val="20"/>
+            <w:szCs w:val="20"/>
+          </w:rPr>
+          <w:softHyphen/>
+        </w:r>
+        <w:r>
+          <w:rPr>
+            <w:rFonts w:ascii="Times New Roman" w:hAnsi="Times New Roman" w:cs="Times New Roman"/>
+            <w:sz w:val="20"/>
+            <w:szCs w:val="20"/>
+          </w:rPr>
+          <w:softHyphen/>
+        </w:r>
+        <w:r>
+          <w:rPr>
+            <w:rFonts w:ascii="Times New Roman" w:hAnsi="Times New Roman" w:cs="Times New Roman"/>
+            <w:sz w:val="20"/>
+            <w:szCs w:val="20"/>
+          </w:rPr>
+          <w:delText xml:space="preserve">        </w:delText>
+        </w:r>
+        <w:r>
+          <w:rPr>
+            <w:rFonts w:ascii="Times New Roman" w:hAnsi="Times New Roman" w:cs="Times New Roman"/>
+            <w:sz w:val="20"/>
+            <w:szCs w:val="20"/>
+          </w:rPr>
+          <w:delText>2014</w:delText>
+        </w:r>
+        <w:r>
+          <w:rPr>
+            <w:rFonts w:ascii="Times New Roman" w:hAnsi="Times New Roman" w:cs="Times New Roman"/>
+            <w:sz w:val="20"/>
+            <w:szCs w:val="20"/>
+          </w:rPr>
+          <w:delText xml:space="preserve"> </w:delText>
+        </w:r>
         <w:r>
           <w:rPr>
             <w:rFonts w:ascii="Times New Roman" w:hAnsi="Times New Roman" w:cs="Times New Roman"/>
@@ -6543,23 +6583,23 @@
           </w:rPr>
           <w:delText>–</w:delText>
         </w:r>
+        <w:r>
+          <w:rPr>
+            <w:rFonts w:ascii="Times New Roman" w:hAnsi="Times New Roman" w:cs="Times New Roman"/>
+            <w:sz w:val="20"/>
+            <w:szCs w:val="20"/>
+          </w:rPr>
+          <w:delText xml:space="preserve"> </w:delText>
+        </w:r>
+        <w:r>
+          <w:rPr>
+            <w:rFonts w:ascii="Times New Roman" w:hAnsi="Times New Roman" w:cs="Times New Roman"/>
+            <w:sz w:val="20"/>
+            <w:szCs w:val="20"/>
+          </w:rPr>
+          <w:delText>2016</w:delText>
+        </w:r>
       </w:del>
-      <w:r>
-        <w:rPr>
-          <w:rFonts w:ascii="Times New Roman" w:hAnsi="Times New Roman" w:cs="Times New Roman"/>
-          <w:sz w:val="20"/>
-          <w:szCs w:val="20"/>
-        </w:rPr>
-        <w:t xml:space="preserve"> </w:t>
-      </w:r>
-      <w:r>
-        <w:rPr>
-          <w:rFonts w:ascii="Times New Roman" w:hAnsi="Times New Roman" w:cs="Times New Roman"/>
-          <w:sz w:val="20"/>
-          <w:szCs w:val="20"/>
-        </w:rPr>
-        <w:t>2016</w:t>
-      </w:r>
     </w:p>
     <w:p>
       <w:pPr>
@@ -6570,20 +6610,198 @@
         </w:numPr>
         <w:spacing w:after="0" w:line="240" w:lineRule="auto"/>
         <w:rPr>
-          <w:del w:id="163" w:author="mitadm" w:date="2019-09-11T17:50:00Z"/>
-          <w:rFonts w:ascii="Times New Roman" w:hAnsi="Times New Roman" w:cs="Times New Roman"/>
-          <w:sz w:val="20"/>
-          <w:szCs w:val="20"/>
-          <w:rPrChange w:id="164" w:author="mitadm" w:date="2019-09-11T17:50:00Z">
-            <w:rPr>
-              <w:del w:id="165" w:author="mitadm" w:date="2019-09-11T17:50:00Z"/>
-              <w:rFonts w:ascii="Times New Roman" w:hAnsi="Times New Roman" w:cs="Times New Roman"/>
-              <w:sz w:val="20"/>
-              <w:szCs w:val="20"/>
-            </w:rPr>
-          </w:rPrChange>
-        </w:rPr>
-        <w:pPrChange w:id="166" w:author="mitadm" w:date="2019-09-11T17:50:00Z">
+          <w:del w:id="166" w:author="mitadm" w:date="2019-09-11T17:50:00Z"/>
+          <w:rFonts w:ascii="Times New Roman" w:hAnsi="Times New Roman" w:cs="Times New Roman"/>
+          <w:sz w:val="20"/>
+          <w:szCs w:val="20"/>
+        </w:rPr>
+        <w:pPrChange w:id="167" w:author="mitadm" w:date="2019-09-11T17:50:00Z">
+          <w:pPr>
+            <w:pStyle w:val="Style1"/>
+            <w:spacing w:after="0" w:line="240" w:lineRule="auto"/>
+          </w:pPr>
+        </w:pPrChange>
+      </w:pPr>
+      <w:r>
+        <w:rPr>
+          <w:rFonts w:ascii="Times New Roman" w:hAnsi="Times New Roman" w:cs="Times New Roman"/>
+          <w:sz w:val="20"/>
+          <w:szCs w:val="20"/>
+        </w:rPr>
+        <w:t>AP Scholar with Distinction</w:t>
+      </w:r>
+      <w:r>
+        <w:rPr>
+          <w:rFonts w:ascii="Times New Roman" w:hAnsi="Times New Roman" w:cs="Times New Roman"/>
+          <w:sz w:val="20"/>
+          <w:szCs w:val="20"/>
+        </w:rPr>
+        <w:t xml:space="preserve"> </w:t>
+      </w:r>
+      <w:r>
+        <w:rPr>
+          <w:rFonts w:ascii="Times New Roman" w:hAnsi="Times New Roman" w:cs="Times New Roman"/>
+          <w:sz w:val="20"/>
+          <w:szCs w:val="20"/>
+        </w:rPr>
+        <w:tab/>
+      </w:r>
+      <w:r>
+        <w:rPr>
+          <w:rFonts w:ascii="Times New Roman" w:hAnsi="Times New Roman" w:cs="Times New Roman"/>
+          <w:sz w:val="20"/>
+          <w:szCs w:val="20"/>
+        </w:rPr>
+        <w:tab/>
+      </w:r>
+      <w:r>
+        <w:rPr>
+          <w:rFonts w:ascii="Times New Roman" w:hAnsi="Times New Roman" w:cs="Times New Roman"/>
+          <w:sz w:val="20"/>
+          <w:szCs w:val="20"/>
+        </w:rPr>
+        <w:tab/>
+      </w:r>
+      <w:r>
+        <w:rPr>
+          <w:rFonts w:ascii="Times New Roman" w:hAnsi="Times New Roman" w:cs="Times New Roman"/>
+          <w:sz w:val="20"/>
+          <w:szCs w:val="20"/>
+        </w:rPr>
+        <w:tab/>
+      </w:r>
+      <w:r>
+        <w:rPr>
+          <w:rFonts w:ascii="Times New Roman" w:hAnsi="Times New Roman" w:cs="Times New Roman"/>
+          <w:sz w:val="20"/>
+          <w:szCs w:val="20"/>
+        </w:rPr>
+        <w:tab/>
+      </w:r>
+      <w:r>
+        <w:rPr>
+          <w:rFonts w:ascii="Times New Roman" w:hAnsi="Times New Roman" w:cs="Times New Roman"/>
+          <w:sz w:val="20"/>
+          <w:szCs w:val="20"/>
+        </w:rPr>
+        <w:tab/>
+      </w:r>
+      <w:r>
+        <w:rPr>
+          <w:rFonts w:ascii="Times New Roman" w:hAnsi="Times New Roman" w:cs="Times New Roman"/>
+          <w:sz w:val="20"/>
+          <w:szCs w:val="20"/>
+        </w:rPr>
+        <w:tab/>
+      </w:r>
+      <w:r>
+        <w:rPr>
+          <w:rFonts w:ascii="Times New Roman" w:hAnsi="Times New Roman" w:cs="Times New Roman"/>
+          <w:sz w:val="20"/>
+          <w:szCs w:val="20"/>
+        </w:rPr>
+        <w:tab/>
+      </w:r>
+      <w:r>
+        <w:rPr>
+          <w:rFonts w:ascii="Times New Roman" w:hAnsi="Times New Roman" w:cs="Times New Roman"/>
+          <w:sz w:val="20"/>
+          <w:szCs w:val="20"/>
+        </w:rPr>
+        <w:tab/>
+        <w:t xml:space="preserve">        </w:t>
+      </w:r>
+      <w:ins w:id="168" w:author="Marco Rivera" w:date="2018-08-02T18:33:00Z">
+        <w:r>
+          <w:rPr>
+            <w:rFonts w:ascii="Times New Roman" w:hAnsi="Times New Roman" w:cs="Times New Roman"/>
+            <w:sz w:val="20"/>
+            <w:szCs w:val="20"/>
+          </w:rPr>
+          <w:t xml:space="preserve"> </w:t>
+        </w:r>
+      </w:ins>
+      <w:r>
+        <w:rPr>
+          <w:rFonts w:ascii="Times New Roman" w:hAnsi="Times New Roman" w:cs="Times New Roman"/>
+          <w:sz w:val="20"/>
+          <w:szCs w:val="20"/>
+        </w:rPr>
+        <w:t>2014</w:t>
+      </w:r>
+      <w:r>
+        <w:rPr>
+          <w:rFonts w:ascii="Times New Roman" w:hAnsi="Times New Roman" w:cs="Times New Roman"/>
+          <w:sz w:val="20"/>
+          <w:szCs w:val="20"/>
+        </w:rPr>
+        <w:t xml:space="preserve"> </w:t>
+      </w:r>
+      <w:ins w:id="169" w:author="Marco Rivera" w:date="2018-08-02T18:33:00Z">
+        <w:r>
+          <w:rPr>
+            <w:rFonts w:ascii="Times New Roman" w:hAnsi="Times New Roman" w:cs="Times New Roman"/>
+            <w:sz w:val="20"/>
+            <w:szCs w:val="20"/>
+          </w:rPr>
+          <w:t>-</w:t>
+        </w:r>
+      </w:ins>
+      <w:del w:id="170" w:author="Marco Rivera" w:date="2018-08-02T18:33:00Z">
+        <w:r>
+          <w:rPr>
+            <w:rFonts w:ascii="Times New Roman" w:hAnsi="Times New Roman" w:cs="Times New Roman"/>
+            <w:sz w:val="20"/>
+            <w:szCs w:val="20"/>
+          </w:rPr>
+          <w:delText>–</w:delText>
+        </w:r>
+      </w:del>
+      <w:r>
+        <w:rPr>
+          <w:rFonts w:ascii="Times New Roman" w:hAnsi="Times New Roman" w:cs="Times New Roman"/>
+          <w:sz w:val="20"/>
+          <w:szCs w:val="20"/>
+        </w:rPr>
+        <w:t xml:space="preserve"> </w:t>
+      </w:r>
+      <w:r>
+        <w:rPr>
+          <w:rFonts w:ascii="Times New Roman" w:hAnsi="Times New Roman" w:cs="Times New Roman"/>
+          <w:sz w:val="20"/>
+          <w:szCs w:val="20"/>
+        </w:rPr>
+        <w:t>2016</w:t>
+      </w:r>
+    </w:p>
+    <w:p>
+      <w:pPr>
+        <w:pStyle w:val="Style1"/>
+        <w:numPr>
+          <w:ilvl w:val="0"/>
+          <w:numId w:val="7"/>
+        </w:numPr>
+        <w:spacing w:after="0" w:line="240" w:lineRule="auto"/>
+        <w:rPr>
+          <w:ins w:id="171" w:author="mitadm" w:date="2019-09-19T23:31:00Z"/>
+          <w:rFonts w:ascii="Times New Roman" w:hAnsi="Times New Roman" w:cs="Times New Roman"/>
+          <w:sz w:val="20"/>
+          <w:szCs w:val="20"/>
+        </w:rPr>
+      </w:pPr>
+    </w:p>
+    <w:p>
+      <w:pPr>
+        <w:pStyle w:val="Style1"/>
+        <w:spacing w:after="0" w:line="240" w:lineRule="auto"/>
+        <w:ind w:left="720"/>
+        <w:rPr>
+          <w:del w:id="172" w:author="mitadm" w:date="2019-09-11T17:50:00Z"/>
+          <w:rFonts w:ascii="Times New Roman" w:hAnsi="Times New Roman" w:cs="Times New Roman"/>
+          <w:sz w:val="20"/>
+          <w:szCs w:val="20"/>
+        </w:rPr>
+        <w:pPrChange w:id="173" w:author="mitadm" w:date="2019-09-19T23:32:00Z">
           <w:pPr>
             <w:pStyle w:val="Style1"/>
             <w:numPr>
@@ -6594,19 +6812,12 @@
           </w:pPr>
         </w:pPrChange>
       </w:pPr>
-      <w:del w:id="167" w:author="mitadm" w:date="2019-09-11T17:50:00Z">
-        <w:r>
-          <w:rPr>
-            <w:rFonts w:ascii="Times New Roman" w:hAnsi="Times New Roman" w:cs="Times New Roman"/>
-            <w:sz w:val="20"/>
-            <w:szCs w:val="20"/>
-            <w:rPrChange w:id="168" w:author="mitadm" w:date="2019-09-11T17:50:00Z">
-              <w:rPr>
-                <w:rFonts w:ascii="Times New Roman" w:hAnsi="Times New Roman" w:cs="Times New Roman"/>
-                <w:sz w:val="20"/>
-                <w:szCs w:val="20"/>
-              </w:rPr>
-            </w:rPrChange>
+      <w:del w:id="174" w:author="mitadm" w:date="2019-09-11T17:50:00Z">
+        <w:r>
+          <w:rPr>
+            <w:rFonts w:ascii="Times New Roman" w:hAnsi="Times New Roman" w:cs="Times New Roman"/>
+            <w:sz w:val="20"/>
+            <w:szCs w:val="20"/>
           </w:rPr>
           <w:delText>Ques</w:delText>
         </w:r>
@@ -6615,13 +6826,6 @@
             <w:rFonts w:ascii="Times New Roman" w:hAnsi="Times New Roman" w:cs="Times New Roman"/>
             <w:sz w:val="20"/>
             <w:szCs w:val="20"/>
-            <w:rPrChange w:id="169" w:author="mitadm" w:date="2019-09-11T17:50:00Z">
-              <w:rPr>
-                <w:rFonts w:ascii="Times New Roman" w:hAnsi="Times New Roman" w:cs="Times New Roman"/>
-                <w:sz w:val="20"/>
-                <w:szCs w:val="20"/>
-              </w:rPr>
-            </w:rPrChange>
           </w:rPr>
           <w:delText xml:space="preserve">tbridge </w:delText>
         </w:r>
@@ -6630,13 +6834,6 @@
             <w:rFonts w:ascii="Times New Roman" w:hAnsi="Times New Roman" w:cs="Times New Roman"/>
             <w:sz w:val="20"/>
             <w:szCs w:val="20"/>
-            <w:rPrChange w:id="170" w:author="mitadm" w:date="2019-09-11T17:50:00Z">
-              <w:rPr>
-                <w:rFonts w:ascii="Times New Roman" w:hAnsi="Times New Roman" w:cs="Times New Roman"/>
-                <w:sz w:val="20"/>
-                <w:szCs w:val="20"/>
-              </w:rPr>
-            </w:rPrChange>
           </w:rPr>
           <w:delText>Scholar</w:delText>
         </w:r>
@@ -6645,13 +6842,6 @@
             <w:rFonts w:ascii="Times New Roman" w:hAnsi="Times New Roman" w:cs="Times New Roman"/>
             <w:sz w:val="20"/>
             <w:szCs w:val="20"/>
-            <w:rPrChange w:id="171" w:author="mitadm" w:date="2019-09-11T17:50:00Z">
-              <w:rPr>
-                <w:rFonts w:ascii="Times New Roman" w:hAnsi="Times New Roman" w:cs="Times New Roman"/>
-                <w:sz w:val="20"/>
-                <w:szCs w:val="20"/>
-              </w:rPr>
-            </w:rPrChange>
           </w:rPr>
           <w:tab/>
         </w:r>
@@ -6660,13 +6850,6 @@
             <w:rFonts w:ascii="Times New Roman" w:hAnsi="Times New Roman" w:cs="Times New Roman"/>
             <w:sz w:val="20"/>
             <w:szCs w:val="20"/>
-            <w:rPrChange w:id="172" w:author="mitadm" w:date="2019-09-11T17:50:00Z">
-              <w:rPr>
-                <w:rFonts w:ascii="Times New Roman" w:hAnsi="Times New Roman" w:cs="Times New Roman"/>
-                <w:sz w:val="20"/>
-                <w:szCs w:val="20"/>
-              </w:rPr>
-            </w:rPrChange>
           </w:rPr>
           <w:tab/>
         </w:r>
@@ -6675,13 +6858,6 @@
             <w:rFonts w:ascii="Times New Roman" w:hAnsi="Times New Roman" w:cs="Times New Roman"/>
             <w:sz w:val="20"/>
             <w:szCs w:val="20"/>
-            <w:rPrChange w:id="173" w:author="mitadm" w:date="2019-09-11T17:50:00Z">
-              <w:rPr>
-                <w:rFonts w:ascii="Times New Roman" w:hAnsi="Times New Roman" w:cs="Times New Roman"/>
-                <w:sz w:val="20"/>
-                <w:szCs w:val="20"/>
-              </w:rPr>
-            </w:rPrChange>
           </w:rPr>
           <w:tab/>
         </w:r>
@@ -6690,13 +6866,6 @@
             <w:rFonts w:ascii="Times New Roman" w:hAnsi="Times New Roman" w:cs="Times New Roman"/>
             <w:sz w:val="20"/>
             <w:szCs w:val="20"/>
-            <w:rPrChange w:id="174" w:author="mitadm" w:date="2019-09-11T17:50:00Z">
-              <w:rPr>
-                <w:rFonts w:ascii="Times New Roman" w:hAnsi="Times New Roman" w:cs="Times New Roman"/>
-                <w:sz w:val="20"/>
-                <w:szCs w:val="20"/>
-              </w:rPr>
-            </w:rPrChange>
           </w:rPr>
           <w:tab/>
         </w:r>
@@ -6705,13 +6874,6 @@
             <w:rFonts w:ascii="Times New Roman" w:hAnsi="Times New Roman" w:cs="Times New Roman"/>
             <w:sz w:val="20"/>
             <w:szCs w:val="20"/>
-            <w:rPrChange w:id="175" w:author="mitadm" w:date="2019-09-11T17:50:00Z">
-              <w:rPr>
-                <w:rFonts w:ascii="Times New Roman" w:hAnsi="Times New Roman" w:cs="Times New Roman"/>
-                <w:sz w:val="20"/>
-                <w:szCs w:val="20"/>
-              </w:rPr>
-            </w:rPrChange>
           </w:rPr>
           <w:tab/>
         </w:r>
@@ -6720,13 +6882,6 @@
             <w:rFonts w:ascii="Times New Roman" w:hAnsi="Times New Roman" w:cs="Times New Roman"/>
             <w:sz w:val="20"/>
             <w:szCs w:val="20"/>
-            <w:rPrChange w:id="176" w:author="mitadm" w:date="2019-09-11T17:50:00Z">
-              <w:rPr>
-                <w:rFonts w:ascii="Times New Roman" w:hAnsi="Times New Roman" w:cs="Times New Roman"/>
-                <w:sz w:val="20"/>
-                <w:szCs w:val="20"/>
-              </w:rPr>
-            </w:rPrChange>
           </w:rPr>
           <w:tab/>
         </w:r>
@@ -6735,13 +6890,6 @@
             <w:rFonts w:ascii="Times New Roman" w:hAnsi="Times New Roman" w:cs="Times New Roman"/>
             <w:sz w:val="20"/>
             <w:szCs w:val="20"/>
-            <w:rPrChange w:id="177" w:author="mitadm" w:date="2019-09-11T17:50:00Z">
-              <w:rPr>
-                <w:rFonts w:ascii="Times New Roman" w:hAnsi="Times New Roman" w:cs="Times New Roman"/>
-                <w:sz w:val="20"/>
-                <w:szCs w:val="20"/>
-              </w:rPr>
-            </w:rPrChange>
           </w:rPr>
           <w:tab/>
         </w:r>
@@ -6750,13 +6898,6 @@
             <w:rFonts w:ascii="Times New Roman" w:hAnsi="Times New Roman" w:cs="Times New Roman"/>
             <w:sz w:val="20"/>
             <w:szCs w:val="20"/>
-            <w:rPrChange w:id="178" w:author="mitadm" w:date="2019-09-11T17:50:00Z">
-              <w:rPr>
-                <w:rFonts w:ascii="Times New Roman" w:hAnsi="Times New Roman" w:cs="Times New Roman"/>
-                <w:sz w:val="20"/>
-                <w:szCs w:val="20"/>
-              </w:rPr>
-            </w:rPrChange>
           </w:rPr>
           <w:tab/>
         </w:r>
@@ -6765,13 +6906,6 @@
             <w:rFonts w:ascii="Times New Roman" w:hAnsi="Times New Roman" w:cs="Times New Roman"/>
             <w:sz w:val="20"/>
             <w:szCs w:val="20"/>
-            <w:rPrChange w:id="179" w:author="mitadm" w:date="2019-09-11T17:50:00Z">
-              <w:rPr>
-                <w:rFonts w:ascii="Times New Roman" w:hAnsi="Times New Roman" w:cs="Times New Roman"/>
-                <w:sz w:val="20"/>
-                <w:szCs w:val="20"/>
-              </w:rPr>
-            </w:rPrChange>
           </w:rPr>
           <w:tab/>
           <w:delText xml:space="preserve">      </w:delText>
@@ -6781,13 +6915,6 @@
             <w:rFonts w:ascii="Times New Roman" w:hAnsi="Times New Roman" w:cs="Times New Roman"/>
             <w:sz w:val="20"/>
             <w:szCs w:val="20"/>
-            <w:rPrChange w:id="180" w:author="mitadm" w:date="2019-09-11T17:50:00Z">
-              <w:rPr>
-                <w:rFonts w:ascii="Times New Roman" w:hAnsi="Times New Roman" w:cs="Times New Roman"/>
-                <w:sz w:val="20"/>
-                <w:szCs w:val="20"/>
-              </w:rPr>
-            </w:rPrChange>
           </w:rPr>
           <w:delText xml:space="preserve">                             </w:delText>
         </w:r>
@@ -6796,13 +6923,6 @@
             <w:rFonts w:ascii="Times New Roman" w:hAnsi="Times New Roman" w:cs="Times New Roman"/>
             <w:sz w:val="20"/>
             <w:szCs w:val="20"/>
-            <w:rPrChange w:id="181" w:author="mitadm" w:date="2019-09-11T17:50:00Z">
-              <w:rPr>
-                <w:rFonts w:ascii="Times New Roman" w:hAnsi="Times New Roman" w:cs="Times New Roman"/>
-                <w:sz w:val="20"/>
-                <w:szCs w:val="20"/>
-              </w:rPr>
-            </w:rPrChange>
           </w:rPr>
           <w:delText>2016</w:delText>
         </w:r>
@@ -6812,18 +6932,14 @@
     <w:p>
       <w:pPr>
         <w:pStyle w:val="Style1"/>
-        <w:numPr>
-          <w:ilvl w:val="0"/>
-          <w:numId w:val="7"/>
-        </w:numPr>
         <w:spacing w:after="0" w:line="240" w:lineRule="auto"/>
-        <w:rPr>
-          <w:ins w:id="182" w:author="mitadm" w:date="2019-09-11T17:51:00Z"/>
-          <w:rFonts w:ascii="Times New Roman" w:hAnsi="Times New Roman" w:cs="Times New Roman"/>
-          <w:sz w:val="20"/>
-          <w:szCs w:val="20"/>
-        </w:rPr>
-        <w:pPrChange w:id="183" w:author="mitadm" w:date="2019-09-11T17:50:00Z">
+        <w:ind w:left="720"/>
+        <w:rPr>
+          <w:rFonts w:ascii="Times New Roman" w:hAnsi="Times New Roman" w:cs="Times New Roman"/>
+          <w:sz w:val="20"/>
+          <w:szCs w:val="20"/>
+        </w:rPr>
+        <w:pPrChange w:id="175" w:author="mitadm" w:date="2019-09-19T23:32:00Z">
           <w:pPr>
             <w:pStyle w:val="Style1"/>
             <w:spacing w:after="0" w:line="240" w:lineRule="auto"/>
@@ -6837,23 +6953,6 @@
         </w:rPr>
         <w:commentReference w:id="145"/>
       </w:r>
-    </w:p>
-    <w:p>
-      <w:pPr>
-        <w:pStyle w:val="Style1"/>
-        <w:spacing w:after="0" w:line="240" w:lineRule="auto"/>
-        <w:rPr>
-          <w:rFonts w:ascii="Times New Roman" w:hAnsi="Times New Roman" w:cs="Times New Roman"/>
-          <w:sz w:val="20"/>
-          <w:szCs w:val="20"/>
-        </w:rPr>
-        <w:pPrChange w:id="184" w:author="mitadm" w:date="2019-09-11T17:51:00Z">
-          <w:pPr>
-            <w:pStyle w:val="Style1"/>
-            <w:spacing w:after="0" w:line="240" w:lineRule="auto"/>
-          </w:pPr>
-        </w:pPrChange>
-      </w:pPr>
     </w:p>
     <w:p>
       <w:pPr>
@@ -6943,18 +7042,28 @@
         </w:rPr>
         <w:t>,</w:t>
       </w:r>
-      <w:ins w:id="185" w:author="mitadm" w:date="2019-09-11T17:16:00Z">
-        <w:r>
-          <w:rPr>
-            <w:rFonts w:ascii="Times New Roman" w:hAnsi="Times New Roman" w:cs="Times New Roman"/>
-            <w:sz w:val="20"/>
-            <w:szCs w:val="20"/>
-          </w:rPr>
-          <w:t xml:space="preserve"> Familiar with</w:t>
+      <w:ins w:id="176" w:author="mitadm" w:date="2019-09-11T17:16:00Z">
+        <w:r>
+          <w:rPr>
+            <w:rFonts w:ascii="Times New Roman" w:hAnsi="Times New Roman" w:cs="Times New Roman"/>
+            <w:sz w:val="20"/>
+            <w:szCs w:val="20"/>
+          </w:rPr>
+          <w:t xml:space="preserve"> </w:t>
         </w:r>
       </w:ins>
-      <w:ins w:id="186" w:author="Marco Rivera" w:date="2018-08-02T20:36:00Z">
-        <w:del w:id="187" w:author="mitadm" w:date="2019-09-11T17:16:00Z">
+      <w:ins w:id="177" w:author="mitadm" w:date="2019-09-11T23:26:00Z">
+        <w:r>
+          <w:rPr>
+            <w:rFonts w:ascii="Times New Roman" w:hAnsi="Times New Roman" w:cs="Times New Roman"/>
+            <w:sz w:val="20"/>
+            <w:szCs w:val="20"/>
+          </w:rPr>
+          <w:t xml:space="preserve">Git, </w:t>
+        </w:r>
+      </w:ins>
+      <w:ins w:id="178" w:author="Marco Rivera" w:date="2018-08-02T20:36:00Z">
+        <w:del w:id="179" w:author="mitadm" w:date="2019-09-11T17:16:00Z">
           <w:r>
             <w:rPr>
               <w:rFonts w:ascii="Times New Roman" w:hAnsi="Times New Roman" w:cs="Times New Roman"/>
@@ -6965,28 +7074,18 @@
           </w:r>
         </w:del>
       </w:ins>
-      <w:ins w:id="188" w:author="mitadm" w:date="2019-09-11T17:16:00Z">
-        <w:r>
-          <w:rPr>
-            <w:rFonts w:ascii="Times New Roman" w:hAnsi="Times New Roman" w:cs="Times New Roman"/>
-            <w:sz w:val="20"/>
-            <w:szCs w:val="20"/>
-          </w:rPr>
-          <w:t xml:space="preserve"> </w:t>
+      <w:ins w:id="180" w:author="mitadm" w:date="2019-09-11T17:15:00Z">
+        <w:r>
+          <w:rPr>
+            <w:rFonts w:ascii="Times New Roman" w:hAnsi="Times New Roman" w:cs="Times New Roman"/>
+            <w:sz w:val="20"/>
+            <w:szCs w:val="20"/>
+          </w:rPr>
+          <w:t>JavaScript</w:t>
         </w:r>
       </w:ins>
-      <w:ins w:id="189" w:author="mitadm" w:date="2019-09-11T17:15:00Z">
-        <w:r>
-          <w:rPr>
-            <w:rFonts w:ascii="Times New Roman" w:hAnsi="Times New Roman" w:cs="Times New Roman"/>
-            <w:sz w:val="20"/>
-            <w:szCs w:val="20"/>
-          </w:rPr>
-          <w:t>JavaScript</w:t>
-        </w:r>
-      </w:ins>
-      <w:ins w:id="190" w:author="Marco Rivera" w:date="2018-08-02T20:37:00Z">
-        <w:del w:id="191" w:author="mitadm" w:date="2019-09-11T17:15:00Z">
+      <w:ins w:id="181" w:author="Marco Rivera" w:date="2018-08-02T20:37:00Z">
+        <w:del w:id="182" w:author="mitadm" w:date="2019-09-11T17:15:00Z">
           <w:r>
             <w:rPr>
               <w:rFonts w:ascii="Times New Roman" w:hAnsi="Times New Roman" w:cs="Times New Roman"/>
@@ -7005,7 +7104,7 @@
           <w:t xml:space="preserve">, </w:t>
         </w:r>
       </w:ins>
-      <w:del w:id="192" w:author="Marco Rivera" w:date="2018-08-02T20:36:00Z">
+      <w:del w:id="183" w:author="Marco Rivera" w:date="2018-08-02T20:36:00Z">
         <w:r>
           <w:rPr>
             <w:rFonts w:ascii="Times New Roman" w:hAnsi="Times New Roman" w:cs="Times New Roman"/>
@@ -7039,7 +7138,7 @@
         </w:rPr>
         <w:t xml:space="preserve">, </w:t>
       </w:r>
-      <w:ins w:id="193" w:author="Marco Rivera" w:date="2018-08-02T20:30:00Z">
+      <w:ins w:id="184" w:author="Marco Rivera" w:date="2018-08-02T20:30:00Z">
         <w:r>
           <w:rPr>
             <w:rFonts w:ascii="Times New Roman" w:hAnsi="Times New Roman" w:cs="Times New Roman"/>
@@ -7049,24 +7148,28 @@
           <w:t>HTML</w:t>
         </w:r>
       </w:ins>
-      <w:ins w:id="194" w:author="Marco Rivera" w:date="2018-08-02T20:36:00Z">
-        <w:r>
-          <w:rPr>
-            <w:rFonts w:ascii="Times New Roman" w:hAnsi="Times New Roman" w:cs="Times New Roman"/>
-            <w:sz w:val="20"/>
-            <w:szCs w:val="20"/>
-          </w:rPr>
-          <w:t xml:space="preserve">, </w:t>
-        </w:r>
+      <w:ins w:id="185" w:author="Marco Rivera" w:date="2018-08-02T20:36:00Z">
+        <w:del w:id="186" w:author="mitadm" w:date="2019-09-11T23:26:00Z">
+          <w:r>
+            <w:rPr>
+              <w:rFonts w:ascii="Times New Roman" w:hAnsi="Times New Roman" w:cs="Times New Roman"/>
+              <w:sz w:val="20"/>
+              <w:szCs w:val="20"/>
+            </w:rPr>
+            <w:delText xml:space="preserve">, </w:delText>
+          </w:r>
+        </w:del>
       </w:ins>
-      <w:r>
-        <w:rPr>
-          <w:rFonts w:ascii="Times New Roman" w:hAnsi="Times New Roman" w:cs="Times New Roman"/>
-          <w:sz w:val="20"/>
-          <w:szCs w:val="20"/>
-        </w:rPr>
-        <w:t>Git</w:t>
-      </w:r>
+      <w:del w:id="187" w:author="mitadm" w:date="2019-09-11T23:26:00Z">
+        <w:r>
+          <w:rPr>
+            <w:rFonts w:ascii="Times New Roman" w:hAnsi="Times New Roman" w:cs="Times New Roman"/>
+            <w:sz w:val="20"/>
+            <w:szCs w:val="20"/>
+          </w:rPr>
+          <w:delText>Git</w:delText>
+        </w:r>
+      </w:del>
     </w:p>
     <w:p>
       <w:pPr>
@@ -7104,14 +7207,36 @@
         </w:rPr>
         <w:t>Spanish</w:t>
       </w:r>
-      <w:ins w:id="195" w:author="mitadm" w:date="2019-09-11T17:15:00Z">
-        <w:r>
-          <w:rPr>
-            <w:rFonts w:ascii="Times New Roman" w:hAnsi="Times New Roman" w:cs="Times New Roman"/>
-            <w:sz w:val="20"/>
-            <w:szCs w:val="20"/>
-          </w:rPr>
-          <w:t>, Beginner Chinese</w:t>
+      <w:ins w:id="188" w:author="mitadm" w:date="2019-09-11T17:15:00Z">
+        <w:r>
+          <w:rPr>
+            <w:rFonts w:ascii="Times New Roman" w:hAnsi="Times New Roman" w:cs="Times New Roman"/>
+            <w:sz w:val="20"/>
+            <w:szCs w:val="20"/>
+          </w:rPr>
+          <w:t xml:space="preserve">, </w:t>
+        </w:r>
+      </w:ins>
+      <w:ins w:id="189" w:author="mitadm" w:date="2019-09-20T00:24:00Z">
+        <w:r>
+          <w:rPr>
+            <w:rFonts w:ascii="Times New Roman" w:hAnsi="Times New Roman" w:cs="Times New Roman"/>
+            <w:sz w:val="20"/>
+            <w:szCs w:val="20"/>
+          </w:rPr>
+          <w:t>Intermediate</w:t>
+        </w:r>
+      </w:ins>
+      <w:bookmarkStart w:id="190" w:name="_GoBack"/>
+      <w:bookmarkEnd w:id="190"/>
+      <w:ins w:id="191" w:author="mitadm" w:date="2019-09-11T17:15:00Z">
+        <w:r>
+          <w:rPr>
+            <w:rFonts w:ascii="Times New Roman" w:hAnsi="Times New Roman" w:cs="Times New Roman"/>
+            <w:sz w:val="20"/>
+            <w:szCs w:val="20"/>
+          </w:rPr>
+          <w:t xml:space="preserve"> Chinese</w:t>
         </w:r>
       </w:ins>
     </w:p>
@@ -7120,7 +7245,7 @@
         <w:pStyle w:val="Style1"/>
         <w:spacing w:after="0" w:line="240" w:lineRule="auto"/>
         <w:rPr>
-          <w:del w:id="196" w:author="Marco Rivera" w:date="2018-08-02T20:31:00Z"/>
+          <w:del w:id="192" w:author="Marco Rivera" w:date="2018-08-02T20:31:00Z"/>
           <w:rFonts w:ascii="Times New Roman" w:hAnsi="Times New Roman" w:cs="Times New Roman"/>
           <w:sz w:val="20"/>
           <w:szCs w:val="20"/>
@@ -7191,7 +7316,7 @@
         </w:rPr>
         <w:t>, Calculated Risk</w:t>
       </w:r>
-      <w:del w:id="197" w:author="Marco Rivera" w:date="2018-09-13T20:52:00Z">
+      <w:del w:id="193" w:author="Marco Rivera" w:date="2018-09-13T20:52:00Z">
         <w:r>
           <w:rPr>
             <w:rFonts w:ascii="Times New Roman" w:hAnsi="Times New Roman" w:cs="Times New Roman"/>
@@ -7219,7 +7344,7 @@
       <w:pgMar w:top="720" w:right="720" w:bottom="720" w:left="720" w:header="720" w:footer="720" w:gutter="0"/>
       <w:cols w:space="720"/>
       <w:docGrid w:linePitch="360"/>
-      <w:sectPrChange w:id="198" w:author="Marco Rivera" w:date="2018-08-02T20:29:00Z">
+      <w:sectPrChange w:id="194" w:author="Marco Rivera" w:date="2018-08-02T20:29:00Z">
         <w:sectPr>
           <w:pgMar w:top="720" w:right="720" w:bottom="0" w:left="720" w:header="720" w:footer="720" w:gutter="0"/>
         </w:sectPr>
@@ -7231,7 +7356,7 @@
 
 <file path=word/comments.xml><?xml version="1.0" encoding="utf-8"?>
 <w:comments xmlns:wpc="http://schemas.microsoft.com/office/word/2010/wordprocessingCanvas" xmlns:cx="http://schemas.microsoft.com/office/drawing/2014/chartex" xmlns:cx1="http://schemas.microsoft.com/office/drawing/2015/9/8/chartex" xmlns:mc="http://schemas.openxmlformats.org/markup-compatibility/2006" xmlns:o="urn:schemas-microsoft-com:office:office" xmlns:r="http://schemas.openxmlformats.org/officeDocument/2006/relationships" xmlns:m="http://schemas.openxmlformats.org/officeDocument/2006/math" xmlns:v="urn:schemas-microsoft-com:vml" xmlns:wp14="http://schemas.microsoft.com/office/word/2010/wordprocessingDrawing" xmlns:wp="http://schemas.openxmlformats.org/drawingml/2006/wordprocessingDrawing" xmlns:w10="urn:schemas-microsoft-com:office:word" xmlns:w="http://schemas.openxmlformats.org/wordprocessingml/2006/main" xmlns:w14="http://schemas.microsoft.com/office/word/2010/wordml" xmlns:w15="http://schemas.microsoft.com/office/word/2012/wordml" xmlns:w16se="http://schemas.microsoft.com/office/word/2015/wordml/symex" xmlns:wpg="http://schemas.microsoft.com/office/word/2010/wordprocessingGroup" xmlns:wpi="http://schemas.microsoft.com/office/word/2010/wordprocessingInk" xmlns:wne="http://schemas.microsoft.com/office/word/2006/wordml" xmlns:wps="http://schemas.microsoft.com/office/word/2010/wordprocessingShape" mc:Ignorable="w14 w15 w16se wp14">
-  <w:comment w:id="9" w:author="Emily Killian" w:date="2018-08-02T15:38:00Z" w:initials="EK">
+  <w:comment w:id="26" w:author="Emily Killian" w:date="2018-08-02T15:38:00Z" w:initials="EK">
     <w:p>
       <w:pPr>
         <w:pStyle w:val="CommentText"/>
@@ -7247,7 +7372,7 @@
       </w:r>
     </w:p>
   </w:comment>
-  <w:comment w:id="21" w:author="Emily Killian" w:date="2018-08-02T15:39:00Z" w:initials="EK">
+  <w:comment w:id="58" w:author="Emily Killian" w:date="2018-08-02T15:39:00Z" w:initials="EK">
     <w:p>
       <w:pPr>
         <w:pStyle w:val="CommentText"/>
@@ -7263,7 +7388,7 @@
       </w:r>
     </w:p>
   </w:comment>
-  <w:comment w:id="22" w:author="Emily Killian" w:date="2018-08-02T15:40:00Z" w:initials="EK">
+  <w:comment w:id="59" w:author="Emily Killian" w:date="2018-08-02T15:40:00Z" w:initials="EK">
     <w:p>
       <w:pPr>
         <w:pStyle w:val="CommentText"/>
@@ -7279,7 +7404,7 @@
       </w:r>
     </w:p>
   </w:comment>
-  <w:comment w:id="23" w:author="Emily Killian" w:date="2018-08-02T15:41:00Z" w:initials="EK">
+  <w:comment w:id="60" w:author="Emily Killian" w:date="2018-08-02T15:41:00Z" w:initials="EK">
     <w:p>
       <w:pPr>
         <w:pStyle w:val="CommentText"/>
@@ -7295,7 +7420,7 @@
       </w:r>
     </w:p>
   </w:comment>
-  <w:comment w:id="24" w:author="Marco Rivera" w:date="2018-08-02T18:28:00Z" w:initials="MR">
+  <w:comment w:id="61" w:author="Marco Rivera" w:date="2018-08-02T18:28:00Z" w:initials="MR">
     <w:p>
       <w:pPr>
         <w:pStyle w:val="CommentText"/>
@@ -7308,7 +7433,7 @@
       </w:r>
     </w:p>
   </w:comment>
-  <w:comment w:id="30" w:author="Emily Killian" w:date="2018-08-02T15:41:00Z" w:initials="EK">
+  <w:comment w:id="67" w:author="Emily Killian" w:date="2018-08-02T15:41:00Z" w:initials="EK">
     <w:p>
       <w:pPr>
         <w:pStyle w:val="CommentText"/>
@@ -7324,7 +7449,7 @@
       </w:r>
     </w:p>
   </w:comment>
-  <w:comment w:id="114" w:author="Emily Killian" w:date="2018-08-02T15:59:00Z" w:initials="EK">
+  <w:comment w:id="112" w:author="Emily Killian" w:date="2018-08-02T15:59:00Z" w:initials="EK">
     <w:p>
       <w:pPr>
         <w:pStyle w:val="CommentText"/>
@@ -7340,7 +7465,7 @@
       </w:r>
     </w:p>
   </w:comment>
-  <w:comment w:id="121" w:author="Emily Killian" w:date="2018-08-02T15:59:00Z" w:initials="EK">
+  <w:comment w:id="119" w:author="Emily Killian" w:date="2018-08-02T15:59:00Z" w:initials="EK">
     <w:p>
       <w:pPr>
         <w:pStyle w:val="CommentText"/>
@@ -7356,7 +7481,7 @@
       </w:r>
     </w:p>
   </w:comment>
-  <w:comment w:id="127" w:author="Emily Killian" w:date="2018-08-02T16:00:00Z" w:initials="EK">
+  <w:comment w:id="125" w:author="Emily Killian" w:date="2018-08-02T16:00:00Z" w:initials="EK">
     <w:p>
       <w:pPr>
         <w:pStyle w:val="CommentText"/>
@@ -7372,7 +7497,7 @@
       </w:r>
     </w:p>
   </w:comment>
-  <w:comment w:id="130" w:author="Emily Killian" w:date="2018-08-02T16:00:00Z" w:initials="EK">
+  <w:comment w:id="128" w:author="Emily Killian" w:date="2018-08-02T16:00:00Z" w:initials="EK">
     <w:p>
       <w:pPr>
         <w:pStyle w:val="CommentText"/>
@@ -7388,7 +7513,7 @@
       </w:r>
     </w:p>
   </w:comment>
-  <w:comment w:id="131" w:author="Marco Rivera" w:date="2018-08-02T18:17:00Z" w:initials="MR">
+  <w:comment w:id="129" w:author="Marco Rivera" w:date="2018-08-02T18:17:00Z" w:initials="MR">
     <w:p>
       <w:pPr>
         <w:pStyle w:val="CommentText"/>
@@ -7401,7 +7526,7 @@
       </w:r>
     </w:p>
   </w:comment>
-  <w:comment w:id="136" w:author="Emily Killian" w:date="2018-08-02T16:01:00Z" w:initials="EK">
+  <w:comment w:id="134" w:author="Emily Killian" w:date="2018-08-02T16:01:00Z" w:initials="EK">
     <w:p>
       <w:pPr>
         <w:pStyle w:val="CommentText"/>
@@ -11019,7 +11144,7 @@
 </file>
 
 <file path=customXml/itemProps1.xml><?xml version="1.0" encoding="utf-8"?>
-<ds:datastoreItem xmlns:ds="http://schemas.openxmlformats.org/officeDocument/2006/customXml" ds:itemID="{ECF6401D-C1E2-4F47-AA3A-4DD9D4D7E55F}">
+<ds:datastoreItem xmlns:ds="http://schemas.openxmlformats.org/officeDocument/2006/customXml" ds:itemID="{FE4B36F3-0482-4BBE-BD2C-8605F0D08677}">
   <ds:schemaRefs>
     <ds:schemaRef ds:uri="http://schemas.openxmlformats.org/officeDocument/2006/bibliography"/>
   </ds:schemaRefs>

</xml_diff>